<commit_message>
Client and documentation updates
</commit_message>
<xml_diff>
--- a/Avance1.docx
+++ b/Avance1.docx
@@ -352,11 +352,11 @@
       <w:pPr>
         <w:pStyle w:val="TDC1"/>
         <w:rPr>
-          <w:rFonts w:cs="Arial"/>
+          <w:rFonts w:ascii="Calibri" w:hAnsi="Calibri"/>
           <w:noProof/>
           <w:sz w:val="22"/>
           <w:szCs w:val="22"/>
-          <w:lang w:val="es-ES"/>
+          <w:lang w:val="en-US" w:eastAsia="en-US"/>
         </w:rPr>
       </w:pPr>
       <w:r>
@@ -386,226 +386,168 @@
         </w:rPr>
         <w:fldChar w:fldCharType="separate"/>
       </w:r>
-      <w:hyperlink w:anchor="_Toc119742627" w:history="1">
-        <w:r>
-          <w:rPr>
+      <w:hyperlink w:anchor="_Toc119905200" w:history="1">
+        <w:r>
+          <w:rPr>
+            <w:rStyle w:val="Hipervnculo"/>
+            <w:rFonts w:cs="Arial"/>
+            <w:noProof/>
+          </w:rPr>
+          <w:t>1.</w:t>
+        </w:r>
+        <w:r>
+          <w:rPr>
+            <w:rFonts w:ascii="Calibri" w:hAnsi="Calibri"/>
             <w:noProof/>
             <w:sz w:val="22"/>
             <w:szCs w:val="22"/>
+            <w:lang w:val="en-US" w:eastAsia="en-US"/>
+          </w:rPr>
+          <w:tab/>
+        </w:r>
+        <w:r>
+          <w:rPr>
+            <w:rStyle w:val="Hipervnculo"/>
+            <w:rFonts w:cs="Arial"/>
+            <w:noProof/>
+          </w:rPr>
+          <w:t>Introducción</w:t>
+        </w:r>
+        <w:r>
+          <w:rPr>
+            <w:noProof/>
+            <w:webHidden/>
+          </w:rPr>
+          <w:tab/>
+        </w:r>
+        <w:r>
+          <w:rPr>
+            <w:noProof/>
+            <w:webHidden/>
+          </w:rPr>
+          <w:fldChar w:fldCharType="begin"/>
+        </w:r>
+        <w:r>
+          <w:rPr>
+            <w:noProof/>
+            <w:webHidden/>
+          </w:rPr>
+          <w:instrText xml:space="preserve"> PAGEREF _Toc119905200 \h </w:instrText>
+        </w:r>
+        <w:r>
+          <w:rPr>
+            <w:noProof/>
+            <w:webHidden/>
+          </w:rPr>
+        </w:r>
+        <w:r>
+          <w:rPr>
+            <w:noProof/>
+            <w:webHidden/>
+          </w:rPr>
+          <w:fldChar w:fldCharType="separate"/>
+        </w:r>
+        <w:r>
+          <w:rPr>
+            <w:noProof/>
+            <w:webHidden/>
+          </w:rPr>
+          <w:t>3</w:t>
+        </w:r>
+        <w:r>
+          <w:rPr>
+            <w:noProof/>
+            <w:webHidden/>
+          </w:rPr>
+          <w:fldChar w:fldCharType="end"/>
+        </w:r>
+      </w:hyperlink>
+    </w:p>
+    <w:p>
+      <w:pPr>
+        <w:pStyle w:val="TDC1"/>
+        <w:rPr>
+          <w:rFonts w:ascii="Calibri" w:hAnsi="Calibri"/>
+          <w:noProof/>
+          <w:sz w:val="22"/>
+          <w:szCs w:val="22"/>
+          <w:lang w:val="en-US" w:eastAsia="en-US"/>
+        </w:rPr>
+      </w:pPr>
+      <w:hyperlink w:anchor="_Toc119905201" w:history="1">
+        <w:r>
+          <w:rPr>
+            <w:rStyle w:val="Hipervnculo"/>
+            <w:rFonts w:cs="Arial"/>
+            <w:noProof/>
             <w:lang w:val="es-ES"/>
           </w:rPr>
-          <w:t>1.</w:t>
-        </w:r>
-        <w:r>
-          <w:rPr>
-            <w:rFonts w:cs="Arial"/>
+          <w:t>2.</w:t>
+        </w:r>
+        <w:r>
+          <w:rPr>
+            <w:rFonts w:ascii="Calibri" w:hAnsi="Calibri"/>
             <w:noProof/>
             <w:sz w:val="22"/>
             <w:szCs w:val="22"/>
+            <w:lang w:val="en-US" w:eastAsia="en-US"/>
+          </w:rPr>
+          <w:tab/>
+        </w:r>
+        <w:r>
+          <w:rPr>
+            <w:rStyle w:val="Hipervnculo"/>
+            <w:rFonts w:cs="Arial"/>
+            <w:noProof/>
             <w:lang w:val="es-ES"/>
           </w:rPr>
+          <w:t>Descripción del avance del proyecto</w:t>
+        </w:r>
+        <w:r>
+          <w:rPr>
+            <w:noProof/>
+            <w:webHidden/>
+          </w:rPr>
           <w:tab/>
         </w:r>
         <w:r>
           <w:rPr>
             <w:noProof/>
-            <w:sz w:val="22"/>
-            <w:szCs w:val="22"/>
-            <w:lang w:val="es-ES"/>
-          </w:rPr>
-          <w:t>Introducción</w:t>
-        </w:r>
-        <w:r>
-          <w:rPr>
-            <w:rFonts w:cs="Arial"/>
-            <w:noProof/>
-            <w:webHidden/>
-            <w:sz w:val="22"/>
-            <w:szCs w:val="22"/>
-            <w:lang w:val="es-ES"/>
-          </w:rPr>
-          <w:tab/>
-        </w:r>
-        <w:r>
-          <w:rPr>
-            <w:rFonts w:cs="Arial"/>
-            <w:noProof/>
-            <w:webHidden/>
-            <w:sz w:val="22"/>
-            <w:szCs w:val="22"/>
-            <w:lang w:val="es-ES"/>
+            <w:webHidden/>
           </w:rPr>
           <w:fldChar w:fldCharType="begin"/>
         </w:r>
         <w:r>
           <w:rPr>
-            <w:rFonts w:cs="Arial"/>
-            <w:noProof/>
-            <w:webHidden/>
-            <w:sz w:val="22"/>
-            <w:szCs w:val="22"/>
-            <w:lang w:val="es-ES"/>
-          </w:rPr>
-          <w:instrText xml:space="preserve"> PAGEREF _Toc119742627 \h </w:instrText>
-        </w:r>
-        <w:r>
-          <w:rPr>
-            <w:rFonts w:cs="Arial"/>
-            <w:noProof/>
-            <w:webHidden/>
-            <w:sz w:val="22"/>
-            <w:szCs w:val="22"/>
-            <w:lang w:val="es-ES"/>
-          </w:rPr>
-        </w:r>
-        <w:r>
-          <w:rPr>
-            <w:rFonts w:cs="Arial"/>
-            <w:noProof/>
-            <w:webHidden/>
-            <w:sz w:val="22"/>
-            <w:szCs w:val="22"/>
-            <w:lang w:val="es-ES"/>
+            <w:noProof/>
+            <w:webHidden/>
+          </w:rPr>
+          <w:instrText xml:space="preserve"> PAGEREF _Toc119905201 \h </w:instrText>
+        </w:r>
+        <w:r>
+          <w:rPr>
+            <w:noProof/>
+            <w:webHidden/>
+          </w:rPr>
+        </w:r>
+        <w:r>
+          <w:rPr>
+            <w:noProof/>
+            <w:webHidden/>
           </w:rPr>
           <w:fldChar w:fldCharType="separate"/>
         </w:r>
         <w:r>
           <w:rPr>
-            <w:rFonts w:cs="Arial"/>
-            <w:noProof/>
-            <w:webHidden/>
-            <w:sz w:val="22"/>
-            <w:szCs w:val="22"/>
-            <w:lang w:val="es-ES"/>
+            <w:noProof/>
+            <w:webHidden/>
           </w:rPr>
           <w:t>3</w:t>
         </w:r>
         <w:r>
           <w:rPr>
-            <w:rFonts w:cs="Arial"/>
-            <w:noProof/>
-            <w:webHidden/>
-            <w:sz w:val="22"/>
-            <w:szCs w:val="22"/>
-            <w:lang w:val="es-ES"/>
-          </w:rPr>
-          <w:fldChar w:fldCharType="end"/>
-        </w:r>
-      </w:hyperlink>
-    </w:p>
-    <w:p>
-      <w:pPr>
-        <w:pStyle w:val="TDC1"/>
-        <w:rPr>
-          <w:rFonts w:cs="Arial"/>
-          <w:noProof/>
-          <w:sz w:val="22"/>
-          <w:szCs w:val="22"/>
-          <w:lang w:val="es-ES"/>
-        </w:rPr>
-      </w:pPr>
-      <w:hyperlink w:anchor="_Toc119742628" w:history="1">
-        <w:r>
-          <w:rPr>
-            <w:noProof/>
-            <w:sz w:val="22"/>
-            <w:szCs w:val="22"/>
-            <w:lang w:val="es-ES"/>
-          </w:rPr>
-          <w:t>2.</w:t>
-        </w:r>
-        <w:r>
-          <w:rPr>
-            <w:rFonts w:cs="Arial"/>
-            <w:noProof/>
-            <w:sz w:val="22"/>
-            <w:szCs w:val="22"/>
-            <w:lang w:val="es-ES"/>
-          </w:rPr>
-          <w:tab/>
-        </w:r>
-        <w:r>
-          <w:rPr>
-            <w:noProof/>
-            <w:sz w:val="22"/>
-            <w:szCs w:val="22"/>
-            <w:lang w:val="es-ES"/>
-          </w:rPr>
-          <w:t>Descripción del avance del proyecto</w:t>
-        </w:r>
-        <w:r>
-          <w:rPr>
-            <w:rFonts w:cs="Arial"/>
-            <w:noProof/>
-            <w:webHidden/>
-            <w:sz w:val="22"/>
-            <w:szCs w:val="22"/>
-            <w:lang w:val="es-ES"/>
-          </w:rPr>
-          <w:tab/>
-        </w:r>
-        <w:r>
-          <w:rPr>
-            <w:rFonts w:cs="Arial"/>
-            <w:noProof/>
-            <w:webHidden/>
-            <w:sz w:val="22"/>
-            <w:szCs w:val="22"/>
-            <w:lang w:val="es-ES"/>
-          </w:rPr>
-          <w:fldChar w:fldCharType="begin"/>
-        </w:r>
-        <w:r>
-          <w:rPr>
-            <w:rFonts w:cs="Arial"/>
-            <w:noProof/>
-            <w:webHidden/>
-            <w:sz w:val="22"/>
-            <w:szCs w:val="22"/>
-            <w:lang w:val="es-ES"/>
-          </w:rPr>
-          <w:instrText xml:space="preserve"> PAGEREF _Toc119742628 \h </w:instrText>
-        </w:r>
-        <w:r>
-          <w:rPr>
-            <w:rFonts w:cs="Arial"/>
-            <w:noProof/>
-            <w:webHidden/>
-            <w:sz w:val="22"/>
-            <w:szCs w:val="22"/>
-            <w:lang w:val="es-ES"/>
-          </w:rPr>
-        </w:r>
-        <w:r>
-          <w:rPr>
-            <w:rFonts w:cs="Arial"/>
-            <w:noProof/>
-            <w:webHidden/>
-            <w:sz w:val="22"/>
-            <w:szCs w:val="22"/>
-            <w:lang w:val="es-ES"/>
-          </w:rPr>
-          <w:fldChar w:fldCharType="separate"/>
-        </w:r>
-        <w:r>
-          <w:rPr>
-            <w:rFonts w:cs="Arial"/>
-            <w:noProof/>
-            <w:webHidden/>
-            <w:sz w:val="22"/>
-            <w:szCs w:val="22"/>
-            <w:lang w:val="es-ES"/>
-          </w:rPr>
-          <w:t>3</w:t>
-        </w:r>
-        <w:r>
-          <w:rPr>
-            <w:rFonts w:cs="Arial"/>
-            <w:noProof/>
-            <w:webHidden/>
-            <w:sz w:val="22"/>
-            <w:szCs w:val="22"/>
-            <w:lang w:val="es-ES"/>
+            <w:noProof/>
+            <w:webHidden/>
           </w:rPr>
           <w:fldChar w:fldCharType="end"/>
         </w:r>
@@ -618,96 +560,68 @@
           <w:tab w:val="right" w:leader="dot" w:pos="8495"/>
         </w:tabs>
         <w:rPr>
-          <w:rFonts w:cs="Arial"/>
+          <w:rFonts w:ascii="Calibri" w:hAnsi="Calibri"/>
           <w:noProof/>
           <w:sz w:val="22"/>
           <w:szCs w:val="22"/>
-          <w:lang w:val="es-ES"/>
-        </w:rPr>
-      </w:pPr>
-      <w:hyperlink w:anchor="_Toc119742629" w:history="1">
-        <w:r>
-          <w:rPr>
-            <w:noProof/>
-            <w:sz w:val="22"/>
-            <w:szCs w:val="22"/>
+          <w:lang w:val="en-US" w:eastAsia="en-US"/>
+        </w:rPr>
+      </w:pPr>
+      <w:hyperlink w:anchor="_Toc119905202" w:history="1">
+        <w:r>
+          <w:rPr>
+            <w:rStyle w:val="Hipervnculo"/>
+            <w:rFonts w:cs="Arial"/>
+            <w:noProof/>
             <w:lang w:val="es-ES"/>
           </w:rPr>
           <w:t>2.1 Grado de cumplimiento de los objetivos y resultados previstos en el plan de trabajo.</w:t>
         </w:r>
         <w:r>
           <w:rPr>
-            <w:rFonts w:cs="Arial"/>
-            <w:noProof/>
-            <w:webHidden/>
-            <w:sz w:val="22"/>
-            <w:szCs w:val="22"/>
-            <w:lang w:val="es-ES"/>
+            <w:noProof/>
+            <w:webHidden/>
           </w:rPr>
           <w:tab/>
         </w:r>
         <w:r>
           <w:rPr>
-            <w:rFonts w:cs="Arial"/>
-            <w:noProof/>
-            <w:webHidden/>
-            <w:sz w:val="22"/>
-            <w:szCs w:val="22"/>
-            <w:lang w:val="es-ES"/>
+            <w:noProof/>
+            <w:webHidden/>
           </w:rPr>
           <w:fldChar w:fldCharType="begin"/>
         </w:r>
         <w:r>
           <w:rPr>
-            <w:rFonts w:cs="Arial"/>
-            <w:noProof/>
-            <w:webHidden/>
-            <w:sz w:val="22"/>
-            <w:szCs w:val="22"/>
-            <w:lang w:val="es-ES"/>
-          </w:rPr>
-          <w:instrText xml:space="preserve"> PAGEREF _Toc119742629 \h </w:instrText>
-        </w:r>
-        <w:r>
-          <w:rPr>
-            <w:rFonts w:cs="Arial"/>
-            <w:noProof/>
-            <w:webHidden/>
-            <w:sz w:val="22"/>
-            <w:szCs w:val="22"/>
-            <w:lang w:val="es-ES"/>
-          </w:rPr>
-        </w:r>
-        <w:r>
-          <w:rPr>
-            <w:rFonts w:cs="Arial"/>
-            <w:noProof/>
-            <w:webHidden/>
-            <w:sz w:val="22"/>
-            <w:szCs w:val="22"/>
-            <w:lang w:val="es-ES"/>
+            <w:noProof/>
+            <w:webHidden/>
+          </w:rPr>
+          <w:instrText xml:space="preserve"> PAGEREF _Toc119905202 \h </w:instrText>
+        </w:r>
+        <w:r>
+          <w:rPr>
+            <w:noProof/>
+            <w:webHidden/>
+          </w:rPr>
+        </w:r>
+        <w:r>
+          <w:rPr>
+            <w:noProof/>
+            <w:webHidden/>
           </w:rPr>
           <w:fldChar w:fldCharType="separate"/>
         </w:r>
         <w:r>
           <w:rPr>
-            <w:rFonts w:cs="Arial"/>
-            <w:noProof/>
-            <w:webHidden/>
-            <w:sz w:val="22"/>
-            <w:szCs w:val="22"/>
-            <w:lang w:val="es-ES"/>
+            <w:noProof/>
+            <w:webHidden/>
           </w:rPr>
           <w:t>3</w:t>
         </w:r>
         <w:r>
           <w:rPr>
-            <w:rFonts w:cs="Arial"/>
-            <w:noProof/>
-            <w:webHidden/>
-            <w:sz w:val="22"/>
-            <w:szCs w:val="22"/>
-            <w:lang w:val="es-ES"/>
+            <w:noProof/>
+            <w:webHidden/>
           </w:rPr>
           <w:fldChar w:fldCharType="end"/>
         </w:r>
@@ -720,214 +634,158 @@
           <w:tab w:val="right" w:leader="dot" w:pos="8495"/>
         </w:tabs>
         <w:rPr>
-          <w:rFonts w:cs="Arial"/>
+          <w:rFonts w:ascii="Calibri" w:hAnsi="Calibri"/>
           <w:noProof/>
           <w:sz w:val="22"/>
           <w:szCs w:val="22"/>
-          <w:lang w:val="es-ES"/>
-        </w:rPr>
-      </w:pPr>
-      <w:hyperlink w:anchor="_Toc119742630" w:history="1">
-        <w:r>
-          <w:rPr>
+          <w:lang w:val="en-US" w:eastAsia="en-US"/>
+        </w:rPr>
+      </w:pPr>
+      <w:hyperlink w:anchor="_Toc119905203" w:history="1">
+        <w:r>
+          <w:rPr>
+            <w:rStyle w:val="Hipervnculo"/>
+            <w:rFonts w:cs="Arial"/>
+            <w:noProof/>
+            <w:lang w:val="es-ES"/>
+          </w:rPr>
+          <w:t>2.2 Justificación de los cambios en caso necesario</w:t>
+        </w:r>
+        <w:r>
+          <w:rPr>
+            <w:noProof/>
+            <w:webHidden/>
+          </w:rPr>
+          <w:tab/>
+        </w:r>
+        <w:r>
+          <w:rPr>
+            <w:noProof/>
+            <w:webHidden/>
+          </w:rPr>
+          <w:fldChar w:fldCharType="begin"/>
+        </w:r>
+        <w:r>
+          <w:rPr>
+            <w:noProof/>
+            <w:webHidden/>
+          </w:rPr>
+          <w:instrText xml:space="preserve"> PAGEREF _Toc119905203 \h </w:instrText>
+        </w:r>
+        <w:r>
+          <w:rPr>
+            <w:noProof/>
+            <w:webHidden/>
+          </w:rPr>
+        </w:r>
+        <w:r>
+          <w:rPr>
+            <w:noProof/>
+            <w:webHidden/>
+          </w:rPr>
+          <w:fldChar w:fldCharType="separate"/>
+        </w:r>
+        <w:r>
+          <w:rPr>
+            <w:noProof/>
+            <w:webHidden/>
+          </w:rPr>
+          <w:t>5</w:t>
+        </w:r>
+        <w:r>
+          <w:rPr>
+            <w:noProof/>
+            <w:webHidden/>
+          </w:rPr>
+          <w:fldChar w:fldCharType="end"/>
+        </w:r>
+      </w:hyperlink>
+    </w:p>
+    <w:p>
+      <w:pPr>
+        <w:pStyle w:val="TDC1"/>
+        <w:rPr>
+          <w:rFonts w:ascii="Calibri" w:hAnsi="Calibri"/>
+          <w:noProof/>
+          <w:sz w:val="22"/>
+          <w:szCs w:val="22"/>
+          <w:lang w:val="en-US" w:eastAsia="en-US"/>
+        </w:rPr>
+      </w:pPr>
+      <w:hyperlink w:anchor="_Toc119905204" w:history="1">
+        <w:r>
+          <w:rPr>
+            <w:rStyle w:val="Hipervnculo"/>
+            <w:rFonts w:cs="Arial"/>
+            <w:noProof/>
+            <w:lang w:val="es-ES"/>
+          </w:rPr>
+          <w:t>3.</w:t>
+        </w:r>
+        <w:r>
+          <w:rPr>
+            <w:rFonts w:ascii="Calibri" w:hAnsi="Calibri"/>
             <w:noProof/>
             <w:sz w:val="22"/>
             <w:szCs w:val="22"/>
+            <w:lang w:val="en-US" w:eastAsia="en-US"/>
+          </w:rPr>
+          <w:tab/>
+        </w:r>
+        <w:r>
+          <w:rPr>
+            <w:rStyle w:val="Hipervnculo"/>
+            <w:rFonts w:cs="Arial"/>
+            <w:noProof/>
             <w:lang w:val="es-ES"/>
           </w:rPr>
-          <w:t>2.2 Justificación de los cambios en caso necesario</w:t>
-        </w:r>
-        <w:r>
-          <w:rPr>
-            <w:rFonts w:cs="Arial"/>
-            <w:noProof/>
-            <w:webHidden/>
-            <w:sz w:val="22"/>
-            <w:szCs w:val="22"/>
-            <w:lang w:val="es-ES"/>
+          <w:t>Relación de las actividades realizadas</w:t>
+        </w:r>
+        <w:r>
+          <w:rPr>
+            <w:noProof/>
+            <w:webHidden/>
           </w:rPr>
           <w:tab/>
         </w:r>
         <w:r>
           <w:rPr>
-            <w:rFonts w:cs="Arial"/>
-            <w:noProof/>
-            <w:webHidden/>
-            <w:sz w:val="22"/>
-            <w:szCs w:val="22"/>
-            <w:lang w:val="es-ES"/>
+            <w:noProof/>
+            <w:webHidden/>
           </w:rPr>
           <w:fldChar w:fldCharType="begin"/>
         </w:r>
         <w:r>
           <w:rPr>
-            <w:rFonts w:cs="Arial"/>
-            <w:noProof/>
-            <w:webHidden/>
-            <w:sz w:val="22"/>
-            <w:szCs w:val="22"/>
-            <w:lang w:val="es-ES"/>
-          </w:rPr>
-          <w:instrText xml:space="preserve"> PAGEREF _Toc119742630 \h </w:instrText>
-        </w:r>
-        <w:r>
-          <w:rPr>
-            <w:rFonts w:cs="Arial"/>
-            <w:noProof/>
-            <w:webHidden/>
-            <w:sz w:val="22"/>
-            <w:szCs w:val="22"/>
-            <w:lang w:val="es-ES"/>
-          </w:rPr>
-        </w:r>
-        <w:r>
-          <w:rPr>
-            <w:rFonts w:cs="Arial"/>
-            <w:noProof/>
-            <w:webHidden/>
-            <w:sz w:val="22"/>
-            <w:szCs w:val="22"/>
-            <w:lang w:val="es-ES"/>
+            <w:noProof/>
+            <w:webHidden/>
+          </w:rPr>
+          <w:instrText xml:space="preserve"> PAGEREF _Toc119905204 \h </w:instrText>
+        </w:r>
+        <w:r>
+          <w:rPr>
+            <w:noProof/>
+            <w:webHidden/>
+          </w:rPr>
+        </w:r>
+        <w:r>
+          <w:rPr>
+            <w:noProof/>
+            <w:webHidden/>
           </w:rPr>
           <w:fldChar w:fldCharType="separate"/>
         </w:r>
         <w:r>
           <w:rPr>
-            <w:rFonts w:cs="Arial"/>
-            <w:noProof/>
-            <w:webHidden/>
-            <w:sz w:val="22"/>
-            <w:szCs w:val="22"/>
-            <w:lang w:val="es-ES"/>
+            <w:noProof/>
+            <w:webHidden/>
           </w:rPr>
           <w:t>5</w:t>
         </w:r>
         <w:r>
           <w:rPr>
-            <w:rFonts w:cs="Arial"/>
-            <w:noProof/>
-            <w:webHidden/>
-            <w:sz w:val="22"/>
-            <w:szCs w:val="22"/>
-            <w:lang w:val="es-ES"/>
-          </w:rPr>
-          <w:fldChar w:fldCharType="end"/>
-        </w:r>
-      </w:hyperlink>
-    </w:p>
-    <w:p>
-      <w:pPr>
-        <w:pStyle w:val="TDC1"/>
-        <w:rPr>
-          <w:rFonts w:cs="Arial"/>
-          <w:noProof/>
-          <w:sz w:val="22"/>
-          <w:szCs w:val="22"/>
-          <w:lang w:val="es-ES"/>
-        </w:rPr>
-      </w:pPr>
-      <w:hyperlink w:anchor="_Toc119742631" w:history="1">
-        <w:r>
-          <w:rPr>
-            <w:noProof/>
-            <w:sz w:val="22"/>
-            <w:szCs w:val="22"/>
-            <w:lang w:val="es-ES"/>
-          </w:rPr>
-          <w:t>3.</w:t>
-        </w:r>
-        <w:r>
-          <w:rPr>
-            <w:rFonts w:cs="Arial"/>
-            <w:noProof/>
-            <w:sz w:val="22"/>
-            <w:szCs w:val="22"/>
-            <w:lang w:val="es-ES"/>
-          </w:rPr>
-          <w:tab/>
-        </w:r>
-        <w:r>
-          <w:rPr>
-            <w:noProof/>
-            <w:sz w:val="22"/>
-            <w:szCs w:val="22"/>
-            <w:lang w:val="es-ES"/>
-          </w:rPr>
-          <w:t>Relación de las actividades realizadas</w:t>
-        </w:r>
-        <w:r>
-          <w:rPr>
-            <w:rFonts w:cs="Arial"/>
-            <w:noProof/>
-            <w:webHidden/>
-            <w:sz w:val="22"/>
-            <w:szCs w:val="22"/>
-            <w:lang w:val="es-ES"/>
-          </w:rPr>
-          <w:tab/>
-        </w:r>
-        <w:r>
-          <w:rPr>
-            <w:rFonts w:cs="Arial"/>
-            <w:noProof/>
-            <w:webHidden/>
-            <w:sz w:val="22"/>
-            <w:szCs w:val="22"/>
-            <w:lang w:val="es-ES"/>
-          </w:rPr>
-          <w:fldChar w:fldCharType="begin"/>
-        </w:r>
-        <w:r>
-          <w:rPr>
-            <w:rFonts w:cs="Arial"/>
-            <w:noProof/>
-            <w:webHidden/>
-            <w:sz w:val="22"/>
-            <w:szCs w:val="22"/>
-            <w:lang w:val="es-ES"/>
-          </w:rPr>
-          <w:instrText xml:space="preserve"> PAGEREF _Toc119742631 \h </w:instrText>
-        </w:r>
-        <w:r>
-          <w:rPr>
-            <w:rFonts w:cs="Arial"/>
-            <w:noProof/>
-            <w:webHidden/>
-            <w:sz w:val="22"/>
-            <w:szCs w:val="22"/>
-            <w:lang w:val="es-ES"/>
-          </w:rPr>
-        </w:r>
-        <w:r>
-          <w:rPr>
-            <w:rFonts w:cs="Arial"/>
-            <w:noProof/>
-            <w:webHidden/>
-            <w:sz w:val="22"/>
-            <w:szCs w:val="22"/>
-            <w:lang w:val="es-ES"/>
-          </w:rPr>
-          <w:fldChar w:fldCharType="separate"/>
-        </w:r>
-        <w:r>
-          <w:rPr>
-            <w:rFonts w:cs="Arial"/>
-            <w:noProof/>
-            <w:webHidden/>
-            <w:sz w:val="22"/>
-            <w:szCs w:val="22"/>
-            <w:lang w:val="es-ES"/>
-          </w:rPr>
-          <w:t>6</w:t>
-        </w:r>
-        <w:r>
-          <w:rPr>
-            <w:rFonts w:cs="Arial"/>
-            <w:noProof/>
-            <w:webHidden/>
-            <w:sz w:val="22"/>
-            <w:szCs w:val="22"/>
-            <w:lang w:val="es-ES"/>
+            <w:noProof/>
+            <w:webHidden/>
           </w:rPr>
           <w:fldChar w:fldCharType="end"/>
         </w:r>
@@ -941,115 +799,87 @@
           <w:tab w:val="right" w:leader="dot" w:pos="8495"/>
         </w:tabs>
         <w:rPr>
-          <w:rFonts w:cs="Arial"/>
+          <w:rFonts w:ascii="Calibri" w:hAnsi="Calibri"/>
           <w:noProof/>
           <w:sz w:val="22"/>
           <w:szCs w:val="22"/>
-          <w:lang w:val="es-ES"/>
-        </w:rPr>
-      </w:pPr>
-      <w:hyperlink w:anchor="_Toc119742632" w:history="1">
-        <w:r>
-          <w:rPr>
+          <w:lang w:val="en-US" w:eastAsia="en-US"/>
+        </w:rPr>
+      </w:pPr>
+      <w:hyperlink w:anchor="_Toc119905205" w:history="1">
+        <w:r>
+          <w:rPr>
+            <w:rStyle w:val="Hipervnculo"/>
+            <w:rFonts w:cs="Arial"/>
+            <w:noProof/>
+            <w:lang w:val="es-ES"/>
+          </w:rPr>
+          <w:t>3.1</w:t>
+        </w:r>
+        <w:r>
+          <w:rPr>
+            <w:rFonts w:ascii="Calibri" w:hAnsi="Calibri"/>
             <w:noProof/>
             <w:sz w:val="22"/>
             <w:szCs w:val="22"/>
+            <w:lang w:val="en-US" w:eastAsia="en-US"/>
+          </w:rPr>
+          <w:tab/>
+        </w:r>
+        <w:r>
+          <w:rPr>
+            <w:rStyle w:val="Hipervnculo"/>
+            <w:rFonts w:cs="Arial"/>
+            <w:noProof/>
             <w:lang w:val="es-ES"/>
           </w:rPr>
-          <w:t>3.1</w:t>
-        </w:r>
-        <w:r>
-          <w:rPr>
-            <w:rFonts w:cs="Arial"/>
-            <w:noProof/>
-            <w:sz w:val="22"/>
-            <w:szCs w:val="22"/>
-            <w:lang w:val="es-ES"/>
+          <w:t>Actividades previstas en el plan de trabajo</w:t>
+        </w:r>
+        <w:r>
+          <w:rPr>
+            <w:noProof/>
+            <w:webHidden/>
           </w:rPr>
           <w:tab/>
         </w:r>
         <w:r>
           <w:rPr>
             <w:noProof/>
-            <w:sz w:val="22"/>
-            <w:szCs w:val="22"/>
-            <w:lang w:val="es-ES"/>
-          </w:rPr>
-          <w:t>Actividades previstas en el plan de trabajo</w:t>
-        </w:r>
-        <w:r>
-          <w:rPr>
-            <w:rFonts w:cs="Arial"/>
-            <w:noProof/>
-            <w:webHidden/>
-            <w:sz w:val="22"/>
-            <w:szCs w:val="22"/>
-            <w:lang w:val="es-ES"/>
-          </w:rPr>
-          <w:tab/>
-        </w:r>
-        <w:r>
-          <w:rPr>
-            <w:rFonts w:cs="Arial"/>
-            <w:noProof/>
-            <w:webHidden/>
-            <w:sz w:val="22"/>
-            <w:szCs w:val="22"/>
-            <w:lang w:val="es-ES"/>
+            <w:webHidden/>
           </w:rPr>
           <w:fldChar w:fldCharType="begin"/>
         </w:r>
         <w:r>
           <w:rPr>
-            <w:rFonts w:cs="Arial"/>
-            <w:noProof/>
-            <w:webHidden/>
-            <w:sz w:val="22"/>
-            <w:szCs w:val="22"/>
-            <w:lang w:val="es-ES"/>
-          </w:rPr>
-          <w:instrText xml:space="preserve"> PAGEREF _Toc119742632 \h </w:instrText>
-        </w:r>
-        <w:r>
-          <w:rPr>
-            <w:rFonts w:cs="Arial"/>
-            <w:noProof/>
-            <w:webHidden/>
-            <w:sz w:val="22"/>
-            <w:szCs w:val="22"/>
-            <w:lang w:val="es-ES"/>
-          </w:rPr>
-        </w:r>
-        <w:r>
-          <w:rPr>
-            <w:rFonts w:cs="Arial"/>
-            <w:noProof/>
-            <w:webHidden/>
-            <w:sz w:val="22"/>
-            <w:szCs w:val="22"/>
-            <w:lang w:val="es-ES"/>
+            <w:noProof/>
+            <w:webHidden/>
+          </w:rPr>
+          <w:instrText xml:space="preserve"> PAGEREF _Toc119905205 \h </w:instrText>
+        </w:r>
+        <w:r>
+          <w:rPr>
+            <w:noProof/>
+            <w:webHidden/>
+          </w:rPr>
+        </w:r>
+        <w:r>
+          <w:rPr>
+            <w:noProof/>
+            <w:webHidden/>
           </w:rPr>
           <w:fldChar w:fldCharType="separate"/>
         </w:r>
         <w:r>
           <w:rPr>
-            <w:rFonts w:cs="Arial"/>
-            <w:noProof/>
-            <w:webHidden/>
-            <w:sz w:val="22"/>
-            <w:szCs w:val="22"/>
-            <w:lang w:val="es-ES"/>
+            <w:noProof/>
+            <w:webHidden/>
           </w:rPr>
           <w:t>6</w:t>
         </w:r>
         <w:r>
           <w:rPr>
-            <w:rFonts w:cs="Arial"/>
-            <w:noProof/>
-            <w:webHidden/>
-            <w:sz w:val="22"/>
-            <w:szCs w:val="22"/>
-            <w:lang w:val="es-ES"/>
+            <w:noProof/>
+            <w:webHidden/>
           </w:rPr>
           <w:fldChar w:fldCharType="end"/>
         </w:r>
@@ -1062,568 +892,428 @@
           <w:tab w:val="right" w:leader="dot" w:pos="8495"/>
         </w:tabs>
         <w:rPr>
-          <w:rFonts w:cs="Arial"/>
+          <w:rFonts w:ascii="Calibri" w:hAnsi="Calibri"/>
           <w:noProof/>
           <w:sz w:val="22"/>
           <w:szCs w:val="22"/>
-          <w:lang w:val="es-ES"/>
-        </w:rPr>
-      </w:pPr>
-      <w:hyperlink w:anchor="_Toc119742633" w:history="1">
-        <w:r>
-          <w:rPr>
+          <w:lang w:val="en-US" w:eastAsia="en-US"/>
+        </w:rPr>
+      </w:pPr>
+      <w:hyperlink w:anchor="_Toc119905206" w:history="1">
+        <w:r>
+          <w:rPr>
+            <w:rStyle w:val="Hipervnculo"/>
+            <w:rFonts w:cs="Arial"/>
+            <w:noProof/>
+            <w:lang w:val="es-ES"/>
+          </w:rPr>
+          <w:t>3.2 Actividades no previstas y realizadas o programas</w:t>
+        </w:r>
+        <w:r>
+          <w:rPr>
+            <w:noProof/>
+            <w:webHidden/>
+          </w:rPr>
+          <w:tab/>
+        </w:r>
+        <w:r>
+          <w:rPr>
+            <w:noProof/>
+            <w:webHidden/>
+          </w:rPr>
+          <w:fldChar w:fldCharType="begin"/>
+        </w:r>
+        <w:r>
+          <w:rPr>
+            <w:noProof/>
+            <w:webHidden/>
+          </w:rPr>
+          <w:instrText xml:space="preserve"> PAGEREF _Toc119905206 \h </w:instrText>
+        </w:r>
+        <w:r>
+          <w:rPr>
+            <w:noProof/>
+            <w:webHidden/>
+          </w:rPr>
+        </w:r>
+        <w:r>
+          <w:rPr>
+            <w:noProof/>
+            <w:webHidden/>
+          </w:rPr>
+          <w:fldChar w:fldCharType="separate"/>
+        </w:r>
+        <w:r>
+          <w:rPr>
+            <w:noProof/>
+            <w:webHidden/>
+          </w:rPr>
+          <w:t>6</w:t>
+        </w:r>
+        <w:r>
+          <w:rPr>
+            <w:noProof/>
+            <w:webHidden/>
+          </w:rPr>
+          <w:fldChar w:fldCharType="end"/>
+        </w:r>
+      </w:hyperlink>
+    </w:p>
+    <w:p>
+      <w:pPr>
+        <w:pStyle w:val="TDC1"/>
+        <w:rPr>
+          <w:rFonts w:ascii="Calibri" w:hAnsi="Calibri"/>
+          <w:noProof/>
+          <w:sz w:val="22"/>
+          <w:szCs w:val="22"/>
+          <w:lang w:val="en-US" w:eastAsia="en-US"/>
+        </w:rPr>
+      </w:pPr>
+      <w:hyperlink w:anchor="_Toc119905207" w:history="1">
+        <w:r>
+          <w:rPr>
+            <w:rStyle w:val="Hipervnculo"/>
+            <w:rFonts w:cs="Arial"/>
+            <w:noProof/>
+            <w:lang w:val="es-ES"/>
+          </w:rPr>
+          <w:t>4.</w:t>
+        </w:r>
+        <w:r>
+          <w:rPr>
+            <w:rFonts w:ascii="Calibri" w:hAnsi="Calibri"/>
             <w:noProof/>
             <w:sz w:val="22"/>
             <w:szCs w:val="22"/>
+            <w:lang w:val="en-US" w:eastAsia="en-US"/>
+          </w:rPr>
+          <w:tab/>
+        </w:r>
+        <w:r>
+          <w:rPr>
+            <w:rStyle w:val="Hipervnculo"/>
+            <w:rFonts w:cs="Arial"/>
+            <w:noProof/>
             <w:lang w:val="es-ES"/>
           </w:rPr>
-          <w:t>3.2 Actividades no previstas y realizadas o programas</w:t>
-        </w:r>
-        <w:r>
-          <w:rPr>
+          <w:t>Relación de las desviaciones en la temporización y acciones de mitigación si procede y actualización del cronograma si procede</w:t>
+        </w:r>
+        <w:r>
+          <w:rPr>
+            <w:noProof/>
+            <w:webHidden/>
+          </w:rPr>
+          <w:tab/>
+        </w:r>
+        <w:r>
+          <w:rPr>
+            <w:noProof/>
+            <w:webHidden/>
+          </w:rPr>
+          <w:fldChar w:fldCharType="begin"/>
+        </w:r>
+        <w:r>
+          <w:rPr>
+            <w:noProof/>
+            <w:webHidden/>
+          </w:rPr>
+          <w:instrText xml:space="preserve"> PAGEREF _Toc119905207 \h </w:instrText>
+        </w:r>
+        <w:r>
+          <w:rPr>
+            <w:noProof/>
+            <w:webHidden/>
+          </w:rPr>
+        </w:r>
+        <w:r>
+          <w:rPr>
+            <w:noProof/>
+            <w:webHidden/>
+          </w:rPr>
+          <w:fldChar w:fldCharType="separate"/>
+        </w:r>
+        <w:r>
+          <w:rPr>
+            <w:noProof/>
+            <w:webHidden/>
+          </w:rPr>
+          <w:t>6</w:t>
+        </w:r>
+        <w:r>
+          <w:rPr>
+            <w:noProof/>
+            <w:webHidden/>
+          </w:rPr>
+          <w:fldChar w:fldCharType="end"/>
+        </w:r>
+      </w:hyperlink>
+    </w:p>
+    <w:p>
+      <w:pPr>
+        <w:pStyle w:val="TDC1"/>
+        <w:rPr>
+          <w:rFonts w:ascii="Calibri" w:hAnsi="Calibri"/>
+          <w:noProof/>
+          <w:sz w:val="22"/>
+          <w:szCs w:val="22"/>
+          <w:lang w:val="en-US" w:eastAsia="en-US"/>
+        </w:rPr>
+      </w:pPr>
+      <w:hyperlink w:anchor="_Toc119905208" w:history="1">
+        <w:r>
+          <w:rPr>
+            <w:rStyle w:val="Hipervnculo"/>
             <w:rFonts w:cs="Arial"/>
             <w:noProof/>
-            <w:webHidden/>
+            <w:lang w:val="es-ES"/>
+          </w:rPr>
+          <w:t>5.</w:t>
+        </w:r>
+        <w:r>
+          <w:rPr>
+            <w:rFonts w:ascii="Calibri" w:hAnsi="Calibri"/>
+            <w:noProof/>
             <w:sz w:val="22"/>
             <w:szCs w:val="22"/>
+            <w:lang w:val="en-US" w:eastAsia="en-US"/>
+          </w:rPr>
+          <w:tab/>
+        </w:r>
+        <w:r>
+          <w:rPr>
+            <w:rStyle w:val="Hipervnculo"/>
+            <w:rFonts w:cs="Arial"/>
+            <w:noProof/>
             <w:lang w:val="es-ES"/>
           </w:rPr>
+          <w:t>Listado de los resultados parciales obtenidos hasta el momento (entregables que se adjuntan)</w:t>
+        </w:r>
+        <w:r>
+          <w:rPr>
+            <w:noProof/>
+            <w:webHidden/>
+          </w:rPr>
           <w:tab/>
         </w:r>
         <w:r>
           <w:rPr>
+            <w:noProof/>
+            <w:webHidden/>
+          </w:rPr>
+          <w:fldChar w:fldCharType="begin"/>
+        </w:r>
+        <w:r>
+          <w:rPr>
+            <w:noProof/>
+            <w:webHidden/>
+          </w:rPr>
+          <w:instrText xml:space="preserve"> PAGEREF _Toc119905208 \h </w:instrText>
+        </w:r>
+        <w:r>
+          <w:rPr>
+            <w:noProof/>
+            <w:webHidden/>
+          </w:rPr>
+        </w:r>
+        <w:r>
+          <w:rPr>
+            <w:noProof/>
+            <w:webHidden/>
+          </w:rPr>
+          <w:fldChar w:fldCharType="separate"/>
+        </w:r>
+        <w:r>
+          <w:rPr>
+            <w:noProof/>
+            <w:webHidden/>
+          </w:rPr>
+          <w:t>7</w:t>
+        </w:r>
+        <w:r>
+          <w:rPr>
+            <w:noProof/>
+            <w:webHidden/>
+          </w:rPr>
+          <w:fldChar w:fldCharType="end"/>
+        </w:r>
+      </w:hyperlink>
+    </w:p>
+    <w:p>
+      <w:pPr>
+        <w:pStyle w:val="TDC1"/>
+        <w:rPr>
+          <w:rFonts w:ascii="Calibri" w:hAnsi="Calibri"/>
+          <w:noProof/>
+          <w:sz w:val="22"/>
+          <w:szCs w:val="22"/>
+          <w:lang w:val="en-US" w:eastAsia="en-US"/>
+        </w:rPr>
+      </w:pPr>
+      <w:hyperlink w:anchor="_Toc119905209" w:history="1">
+        <w:r>
+          <w:rPr>
+            <w:rStyle w:val="Hipervnculo"/>
             <w:rFonts w:cs="Arial"/>
             <w:noProof/>
-            <w:webHidden/>
+            <w:lang w:val="es-ES"/>
+          </w:rPr>
+          <w:t>6.</w:t>
+        </w:r>
+        <w:r>
+          <w:rPr>
+            <w:rFonts w:ascii="Calibri" w:hAnsi="Calibri"/>
+            <w:noProof/>
             <w:sz w:val="22"/>
             <w:szCs w:val="22"/>
+            <w:lang w:val="en-US" w:eastAsia="en-US"/>
+          </w:rPr>
+          <w:tab/>
+        </w:r>
+        <w:r>
+          <w:rPr>
+            <w:rStyle w:val="Hipervnculo"/>
+            <w:rFonts w:cs="Arial"/>
+            <w:noProof/>
             <w:lang w:val="es-ES"/>
           </w:rPr>
+          <w:t>Comentarios de vuestro director particular si lo consideran necesario</w:t>
+        </w:r>
+        <w:r>
+          <w:rPr>
+            <w:noProof/>
+            <w:webHidden/>
+          </w:rPr>
+          <w:tab/>
+        </w:r>
+        <w:r>
+          <w:rPr>
+            <w:noProof/>
+            <w:webHidden/>
+          </w:rPr>
           <w:fldChar w:fldCharType="begin"/>
         </w:r>
         <w:r>
           <w:rPr>
+            <w:noProof/>
+            <w:webHidden/>
+          </w:rPr>
+          <w:instrText xml:space="preserve"> PAGEREF _Toc119905209 \h </w:instrText>
+        </w:r>
+        <w:r>
+          <w:rPr>
+            <w:noProof/>
+            <w:webHidden/>
+          </w:rPr>
+        </w:r>
+        <w:r>
+          <w:rPr>
+            <w:noProof/>
+            <w:webHidden/>
+          </w:rPr>
+          <w:fldChar w:fldCharType="separate"/>
+        </w:r>
+        <w:r>
+          <w:rPr>
+            <w:noProof/>
+            <w:webHidden/>
+          </w:rPr>
+          <w:t>7</w:t>
+        </w:r>
+        <w:r>
+          <w:rPr>
+            <w:noProof/>
+            <w:webHidden/>
+          </w:rPr>
+          <w:fldChar w:fldCharType="end"/>
+        </w:r>
+      </w:hyperlink>
+    </w:p>
+    <w:p>
+      <w:pPr>
+        <w:pStyle w:val="TDC1"/>
+        <w:rPr>
+          <w:rFonts w:ascii="Calibri" w:hAnsi="Calibri"/>
+          <w:noProof/>
+          <w:sz w:val="22"/>
+          <w:szCs w:val="22"/>
+          <w:lang w:val="en-US" w:eastAsia="en-US"/>
+        </w:rPr>
+      </w:pPr>
+      <w:hyperlink w:anchor="_Toc119905210" w:history="1">
+        <w:r>
+          <w:rPr>
+            <w:rStyle w:val="Hipervnculo"/>
             <w:rFonts w:cs="Arial"/>
             <w:noProof/>
-            <w:webHidden/>
+            <w:lang w:val="es-ES"/>
+          </w:rPr>
+          <w:t>7.</w:t>
+        </w:r>
+        <w:r>
+          <w:rPr>
+            <w:rFonts w:ascii="Calibri" w:hAnsi="Calibri"/>
+            <w:noProof/>
             <w:sz w:val="22"/>
             <w:szCs w:val="22"/>
+            <w:lang w:val="en-US" w:eastAsia="en-US"/>
+          </w:rPr>
+          <w:tab/>
+        </w:r>
+        <w:r>
+          <w:rPr>
+            <w:rStyle w:val="Hipervnculo"/>
+            <w:rFonts w:cs="Arial"/>
+            <w:noProof/>
             <w:lang w:val="es-ES"/>
           </w:rPr>
-          <w:instrText xml:space="preserve"> PAGEREF _Toc119742633 \h </w:instrText>
-        </w:r>
-        <w:r>
-          <w:rPr>
-            <w:rFonts w:cs="Arial"/>
-            <w:noProof/>
-            <w:webHidden/>
-            <w:sz w:val="22"/>
-            <w:szCs w:val="22"/>
-            <w:lang w:val="es-ES"/>
-          </w:rPr>
-        </w:r>
-        <w:r>
-          <w:rPr>
-            <w:rFonts w:cs="Arial"/>
-            <w:noProof/>
-            <w:webHidden/>
-            <w:sz w:val="22"/>
-            <w:szCs w:val="22"/>
-            <w:lang w:val="es-ES"/>
+          <w:t>Anexos</w:t>
+        </w:r>
+        <w:r>
+          <w:rPr>
+            <w:noProof/>
+            <w:webHidden/>
+          </w:rPr>
+          <w:tab/>
+        </w:r>
+        <w:r>
+          <w:rPr>
+            <w:noProof/>
+            <w:webHidden/>
+          </w:rPr>
+          <w:fldChar w:fldCharType="begin"/>
+        </w:r>
+        <w:r>
+          <w:rPr>
+            <w:noProof/>
+            <w:webHidden/>
+          </w:rPr>
+          <w:instrText xml:space="preserve"> PAGEREF _Toc119905210 \h </w:instrText>
+        </w:r>
+        <w:r>
+          <w:rPr>
+            <w:noProof/>
+            <w:webHidden/>
+          </w:rPr>
+        </w:r>
+        <w:r>
+          <w:rPr>
+            <w:noProof/>
+            <w:webHidden/>
           </w:rPr>
           <w:fldChar w:fldCharType="separate"/>
         </w:r>
         <w:r>
           <w:rPr>
-            <w:rFonts w:cs="Arial"/>
-            <w:noProof/>
-            <w:webHidden/>
-            <w:sz w:val="22"/>
-            <w:szCs w:val="22"/>
-            <w:lang w:val="es-ES"/>
-          </w:rPr>
-          <w:t>6</w:t>
-        </w:r>
-        <w:r>
-          <w:rPr>
-            <w:rFonts w:cs="Arial"/>
-            <w:noProof/>
-            <w:webHidden/>
-            <w:sz w:val="22"/>
-            <w:szCs w:val="22"/>
-            <w:lang w:val="es-ES"/>
-          </w:rPr>
-          <w:fldChar w:fldCharType="end"/>
-        </w:r>
-      </w:hyperlink>
-    </w:p>
-    <w:p>
-      <w:pPr>
-        <w:pStyle w:val="TDC1"/>
-        <w:rPr>
-          <w:rFonts w:cs="Arial"/>
-          <w:noProof/>
-          <w:sz w:val="22"/>
-          <w:szCs w:val="22"/>
-          <w:lang w:val="es-ES"/>
-        </w:rPr>
-      </w:pPr>
-      <w:hyperlink w:anchor="_Toc119742634" w:history="1">
-        <w:r>
-          <w:rPr>
-            <w:noProof/>
-            <w:sz w:val="22"/>
-            <w:szCs w:val="22"/>
-            <w:lang w:val="es-ES"/>
-          </w:rPr>
-          <w:t>4.</w:t>
-        </w:r>
-        <w:r>
-          <w:rPr>
-            <w:rFonts w:cs="Arial"/>
-            <w:noProof/>
-            <w:sz w:val="22"/>
-            <w:szCs w:val="22"/>
-            <w:lang w:val="es-ES"/>
-          </w:rPr>
-          <w:tab/>
-        </w:r>
-        <w:r>
-          <w:rPr>
-            <w:noProof/>
-            <w:sz w:val="22"/>
-            <w:szCs w:val="22"/>
-            <w:lang w:val="es-ES"/>
-          </w:rPr>
-          <w:t>Relación de las desviaciones en la temporización y acciones de mitigación si procede y actualización del cronograma si procede</w:t>
-        </w:r>
-        <w:r>
-          <w:rPr>
-            <w:rFonts w:cs="Arial"/>
-            <w:noProof/>
-            <w:webHidden/>
-            <w:sz w:val="22"/>
-            <w:szCs w:val="22"/>
-            <w:lang w:val="es-ES"/>
-          </w:rPr>
-          <w:tab/>
-        </w:r>
-        <w:r>
-          <w:rPr>
-            <w:rFonts w:cs="Arial"/>
-            <w:noProof/>
-            <w:webHidden/>
-            <w:sz w:val="22"/>
-            <w:szCs w:val="22"/>
-            <w:lang w:val="es-ES"/>
-          </w:rPr>
-          <w:fldChar w:fldCharType="begin"/>
-        </w:r>
-        <w:r>
-          <w:rPr>
-            <w:rFonts w:cs="Arial"/>
-            <w:noProof/>
-            <w:webHidden/>
-            <w:sz w:val="22"/>
-            <w:szCs w:val="22"/>
-            <w:lang w:val="es-ES"/>
-          </w:rPr>
-          <w:instrText xml:space="preserve"> PAGEREF _Toc119742634 \h </w:instrText>
-        </w:r>
-        <w:r>
-          <w:rPr>
-            <w:rFonts w:cs="Arial"/>
-            <w:noProof/>
-            <w:webHidden/>
-            <w:sz w:val="22"/>
-            <w:szCs w:val="22"/>
-            <w:lang w:val="es-ES"/>
-          </w:rPr>
-        </w:r>
-        <w:r>
-          <w:rPr>
-            <w:rFonts w:cs="Arial"/>
-            <w:noProof/>
-            <w:webHidden/>
-            <w:sz w:val="22"/>
-            <w:szCs w:val="22"/>
-            <w:lang w:val="es-ES"/>
-          </w:rPr>
-          <w:fldChar w:fldCharType="separate"/>
-        </w:r>
-        <w:r>
-          <w:rPr>
-            <w:rFonts w:cs="Arial"/>
-            <w:noProof/>
-            <w:webHidden/>
-            <w:sz w:val="22"/>
-            <w:szCs w:val="22"/>
-            <w:lang w:val="es-ES"/>
+            <w:noProof/>
+            <w:webHidden/>
           </w:rPr>
           <w:t>7</w:t>
         </w:r>
         <w:r>
           <w:rPr>
-            <w:rFonts w:cs="Arial"/>
-            <w:noProof/>
-            <w:webHidden/>
-            <w:sz w:val="22"/>
-            <w:szCs w:val="22"/>
-            <w:lang w:val="es-ES"/>
-          </w:rPr>
-          <w:fldChar w:fldCharType="end"/>
-        </w:r>
-      </w:hyperlink>
-    </w:p>
-    <w:p>
-      <w:pPr>
-        <w:pStyle w:val="TDC1"/>
-        <w:rPr>
-          <w:rFonts w:cs="Arial"/>
-          <w:noProof/>
-          <w:sz w:val="22"/>
-          <w:szCs w:val="22"/>
-          <w:lang w:val="es-ES"/>
-        </w:rPr>
-      </w:pPr>
-      <w:hyperlink w:anchor="_Toc119742635" w:history="1">
-        <w:r>
-          <w:rPr>
-            <w:noProof/>
-            <w:sz w:val="22"/>
-            <w:szCs w:val="22"/>
-            <w:lang w:val="es-ES"/>
-          </w:rPr>
-          <w:t>5.</w:t>
-        </w:r>
-        <w:r>
-          <w:rPr>
-            <w:rFonts w:cs="Arial"/>
-            <w:noProof/>
-            <w:sz w:val="22"/>
-            <w:szCs w:val="22"/>
-            <w:lang w:val="es-ES"/>
-          </w:rPr>
-          <w:tab/>
-        </w:r>
-        <w:r>
-          <w:rPr>
-            <w:noProof/>
-            <w:sz w:val="22"/>
-            <w:szCs w:val="22"/>
-            <w:lang w:val="es-ES"/>
-          </w:rPr>
-          <w:t>Listado de los resultados parciales obtenidos hasta el momento (entregables que se adjuntan)</w:t>
-        </w:r>
-        <w:r>
-          <w:rPr>
-            <w:rFonts w:cs="Arial"/>
-            <w:noProof/>
-            <w:webHidden/>
-            <w:sz w:val="22"/>
-            <w:szCs w:val="22"/>
-            <w:lang w:val="es-ES"/>
-          </w:rPr>
-          <w:tab/>
-        </w:r>
-        <w:r>
-          <w:rPr>
-            <w:rFonts w:cs="Arial"/>
-            <w:noProof/>
-            <w:webHidden/>
-            <w:sz w:val="22"/>
-            <w:szCs w:val="22"/>
-            <w:lang w:val="es-ES"/>
-          </w:rPr>
-          <w:fldChar w:fldCharType="begin"/>
-        </w:r>
-        <w:r>
-          <w:rPr>
-            <w:rFonts w:cs="Arial"/>
-            <w:noProof/>
-            <w:webHidden/>
-            <w:sz w:val="22"/>
-            <w:szCs w:val="22"/>
-            <w:lang w:val="es-ES"/>
-          </w:rPr>
-          <w:instrText xml:space="preserve"> PAGEREF _Toc119742635 \h </w:instrText>
-        </w:r>
-        <w:r>
-          <w:rPr>
-            <w:rFonts w:cs="Arial"/>
-            <w:noProof/>
-            <w:webHidden/>
-            <w:sz w:val="22"/>
-            <w:szCs w:val="22"/>
-            <w:lang w:val="es-ES"/>
-          </w:rPr>
-        </w:r>
-        <w:r>
-          <w:rPr>
-            <w:rFonts w:cs="Arial"/>
-            <w:noProof/>
-            <w:webHidden/>
-            <w:sz w:val="22"/>
-            <w:szCs w:val="22"/>
-            <w:lang w:val="es-ES"/>
-          </w:rPr>
-          <w:fldChar w:fldCharType="separate"/>
-        </w:r>
-        <w:r>
-          <w:rPr>
-            <w:rFonts w:cs="Arial"/>
-            <w:noProof/>
-            <w:webHidden/>
-            <w:sz w:val="22"/>
-            <w:szCs w:val="22"/>
-            <w:lang w:val="es-ES"/>
-          </w:rPr>
-          <w:t>7</w:t>
-        </w:r>
-        <w:r>
-          <w:rPr>
-            <w:rFonts w:cs="Arial"/>
-            <w:noProof/>
-            <w:webHidden/>
-            <w:sz w:val="22"/>
-            <w:szCs w:val="22"/>
-            <w:lang w:val="es-ES"/>
-          </w:rPr>
-          <w:fldChar w:fldCharType="end"/>
-        </w:r>
-      </w:hyperlink>
-    </w:p>
-    <w:p>
-      <w:pPr>
-        <w:pStyle w:val="TDC1"/>
-        <w:rPr>
-          <w:rFonts w:cs="Arial"/>
-          <w:noProof/>
-          <w:sz w:val="22"/>
-          <w:szCs w:val="22"/>
-          <w:lang w:val="es-ES"/>
-        </w:rPr>
-      </w:pPr>
-      <w:hyperlink w:anchor="_Toc119742636" w:history="1">
-        <w:r>
-          <w:rPr>
-            <w:noProof/>
-            <w:sz w:val="22"/>
-            <w:szCs w:val="22"/>
-            <w:lang w:val="es-ES"/>
-          </w:rPr>
-          <w:t>6.</w:t>
-        </w:r>
-        <w:r>
-          <w:rPr>
-            <w:rFonts w:cs="Arial"/>
-            <w:noProof/>
-            <w:sz w:val="22"/>
-            <w:szCs w:val="22"/>
-            <w:lang w:val="es-ES"/>
-          </w:rPr>
-          <w:tab/>
-        </w:r>
-        <w:r>
-          <w:rPr>
-            <w:noProof/>
-            <w:sz w:val="22"/>
-            <w:szCs w:val="22"/>
-            <w:lang w:val="es-ES"/>
-          </w:rPr>
-          <w:t>Comentarios de vuestro director particular si lo consideran necesario</w:t>
-        </w:r>
-        <w:r>
-          <w:rPr>
-            <w:rFonts w:cs="Arial"/>
-            <w:noProof/>
-            <w:webHidden/>
-            <w:sz w:val="22"/>
-            <w:szCs w:val="22"/>
-            <w:lang w:val="es-ES"/>
-          </w:rPr>
-          <w:tab/>
-        </w:r>
-        <w:r>
-          <w:rPr>
-            <w:rFonts w:cs="Arial"/>
-            <w:noProof/>
-            <w:webHidden/>
-            <w:sz w:val="22"/>
-            <w:szCs w:val="22"/>
-            <w:lang w:val="es-ES"/>
-          </w:rPr>
-          <w:fldChar w:fldCharType="begin"/>
-        </w:r>
-        <w:r>
-          <w:rPr>
-            <w:rFonts w:cs="Arial"/>
-            <w:noProof/>
-            <w:webHidden/>
-            <w:sz w:val="22"/>
-            <w:szCs w:val="22"/>
-            <w:lang w:val="es-ES"/>
-          </w:rPr>
-          <w:instrText xml:space="preserve"> PAGEREF _Toc119742636 \h </w:instrText>
-        </w:r>
-        <w:r>
-          <w:rPr>
-            <w:rFonts w:cs="Arial"/>
-            <w:noProof/>
-            <w:webHidden/>
-            <w:sz w:val="22"/>
-            <w:szCs w:val="22"/>
-            <w:lang w:val="es-ES"/>
-          </w:rPr>
-        </w:r>
-        <w:r>
-          <w:rPr>
-            <w:rFonts w:cs="Arial"/>
-            <w:noProof/>
-            <w:webHidden/>
-            <w:sz w:val="22"/>
-            <w:szCs w:val="22"/>
-            <w:lang w:val="es-ES"/>
-          </w:rPr>
-          <w:fldChar w:fldCharType="separate"/>
-        </w:r>
-        <w:r>
-          <w:rPr>
-            <w:rFonts w:cs="Arial"/>
-            <w:noProof/>
-            <w:webHidden/>
-            <w:sz w:val="22"/>
-            <w:szCs w:val="22"/>
-            <w:lang w:val="es-ES"/>
-          </w:rPr>
-          <w:t>8</w:t>
-        </w:r>
-        <w:r>
-          <w:rPr>
-            <w:rFonts w:cs="Arial"/>
-            <w:noProof/>
-            <w:webHidden/>
-            <w:sz w:val="22"/>
-            <w:szCs w:val="22"/>
-            <w:lang w:val="es-ES"/>
-          </w:rPr>
-          <w:fldChar w:fldCharType="end"/>
-        </w:r>
-      </w:hyperlink>
-    </w:p>
-    <w:p>
-      <w:pPr>
-        <w:pStyle w:val="TDC1"/>
-        <w:rPr>
-          <w:rFonts w:cs="Arial"/>
-          <w:noProof/>
-          <w:sz w:val="22"/>
-          <w:szCs w:val="22"/>
-          <w:lang w:val="es-ES"/>
-        </w:rPr>
-      </w:pPr>
-      <w:hyperlink w:anchor="_Toc119742637" w:history="1">
-        <w:r>
-          <w:rPr>
-            <w:noProof/>
-            <w:sz w:val="22"/>
-            <w:szCs w:val="22"/>
-            <w:lang w:val="es-ES"/>
-          </w:rPr>
-          <w:t>7.</w:t>
-        </w:r>
-        <w:r>
-          <w:rPr>
-            <w:rFonts w:cs="Arial"/>
-            <w:noProof/>
-            <w:sz w:val="22"/>
-            <w:szCs w:val="22"/>
-            <w:lang w:val="es-ES"/>
-          </w:rPr>
-          <w:tab/>
-        </w:r>
-        <w:r>
-          <w:rPr>
-            <w:noProof/>
-            <w:sz w:val="22"/>
-            <w:szCs w:val="22"/>
-            <w:lang w:val="es-ES"/>
-          </w:rPr>
-          <w:t>Anexos</w:t>
-        </w:r>
-        <w:r>
-          <w:rPr>
-            <w:rFonts w:cs="Arial"/>
-            <w:noProof/>
-            <w:webHidden/>
-            <w:sz w:val="22"/>
-            <w:szCs w:val="22"/>
-            <w:lang w:val="es-ES"/>
-          </w:rPr>
-          <w:tab/>
-        </w:r>
-        <w:r>
-          <w:rPr>
-            <w:rFonts w:cs="Arial"/>
-            <w:noProof/>
-            <w:webHidden/>
-            <w:sz w:val="22"/>
-            <w:szCs w:val="22"/>
-            <w:lang w:val="es-ES"/>
-          </w:rPr>
-          <w:fldChar w:fldCharType="begin"/>
-        </w:r>
-        <w:r>
-          <w:rPr>
-            <w:rFonts w:cs="Arial"/>
-            <w:noProof/>
-            <w:webHidden/>
-            <w:sz w:val="22"/>
-            <w:szCs w:val="22"/>
-            <w:lang w:val="es-ES"/>
-          </w:rPr>
-          <w:instrText xml:space="preserve"> PAGEREF _Toc119742637 \h </w:instrText>
-        </w:r>
-        <w:r>
-          <w:rPr>
-            <w:rFonts w:cs="Arial"/>
-            <w:noProof/>
-            <w:webHidden/>
-            <w:sz w:val="22"/>
-            <w:szCs w:val="22"/>
-            <w:lang w:val="es-ES"/>
-          </w:rPr>
-        </w:r>
-        <w:r>
-          <w:rPr>
-            <w:rFonts w:cs="Arial"/>
-            <w:noProof/>
-            <w:webHidden/>
-            <w:sz w:val="22"/>
-            <w:szCs w:val="22"/>
-            <w:lang w:val="es-ES"/>
-          </w:rPr>
-          <w:fldChar w:fldCharType="separate"/>
-        </w:r>
-        <w:r>
-          <w:rPr>
-            <w:rFonts w:cs="Arial"/>
-            <w:noProof/>
-            <w:webHidden/>
-            <w:sz w:val="22"/>
-            <w:szCs w:val="22"/>
-            <w:lang w:val="es-ES"/>
-          </w:rPr>
-          <w:t>8</w:t>
-        </w:r>
-        <w:r>
-          <w:rPr>
-            <w:rFonts w:cs="Arial"/>
-            <w:noProof/>
-            <w:webHidden/>
-            <w:sz w:val="22"/>
-            <w:szCs w:val="22"/>
-            <w:lang w:val="es-ES"/>
+            <w:noProof/>
+            <w:webHidden/>
           </w:rPr>
           <w:fldChar w:fldCharType="end"/>
         </w:r>
@@ -1914,7 +1604,7 @@
           <w:szCs w:val="32"/>
         </w:rPr>
       </w:pPr>
-      <w:bookmarkStart w:id="0" w:name="_Toc119742627"/>
+      <w:bookmarkStart w:id="0" w:name="_Toc119905200"/>
       <w:r>
         <w:rPr>
           <w:rFonts w:ascii="Arial" w:hAnsi="Arial" w:cs="Arial"/>
@@ -1928,7 +1618,7 @@
     </w:p>
     <w:p>
       <w:pPr>
-        <w:spacing w:line="360" w:lineRule="auto"/>
+        <w:spacing w:line="276" w:lineRule="auto"/>
         <w:rPr>
           <w:rFonts w:cs="Arial"/>
           <w:sz w:val="22"/>
@@ -1940,7 +1630,7 @@
     </w:p>
     <w:p>
       <w:pPr>
-        <w:spacing w:line="360" w:lineRule="auto"/>
+        <w:spacing w:line="276" w:lineRule="auto"/>
         <w:ind w:firstLine="360"/>
         <w:rPr>
           <w:rFonts w:cs="Arial"/>
@@ -2002,27 +1692,6 @@
           <w:lang w:val="es-ES"/>
         </w:rPr>
         <w:t xml:space="preserve">trabajo final de máster y por ende del avance. </w:t>
-      </w:r>
-    </w:p>
-    <w:p>
-      <w:pPr>
-        <w:shd w:val="clear" w:color="auto" w:fill="FFFFFF"/>
-        <w:spacing w:after="100" w:afterAutospacing="1" w:line="360" w:lineRule="auto"/>
-        <w:rPr>
-          <w:rFonts w:cs="Arial"/>
-          <w:sz w:val="22"/>
-          <w:szCs w:val="22"/>
-          <w:lang w:val="es-ES"/>
-        </w:rPr>
-      </w:pPr>
-      <w:r>
-        <w:rPr>
-          <w:rFonts w:cs="Arial"/>
-          <w:sz w:val="22"/>
-          <w:szCs w:val="22"/>
-          <w:lang w:val="es-ES"/>
-        </w:rPr>
-        <w:t> </w:t>
       </w:r>
     </w:p>
     <w:p>
@@ -2032,7 +1701,7 @@
           <w:ilvl w:val="0"/>
           <w:numId w:val="2"/>
         </w:numPr>
-        <w:spacing w:line="360" w:lineRule="auto"/>
+        <w:spacing w:line="276" w:lineRule="auto"/>
         <w:rPr>
           <w:rFonts w:cs="Arial"/>
           <w:sz w:val="28"/>
@@ -2049,7 +1718,7 @@
         </w:rPr>
         <w:t xml:space="preserve"> </w:t>
       </w:r>
-      <w:bookmarkStart w:id="1" w:name="_Toc119742628"/>
+      <w:bookmarkStart w:id="1" w:name="_Toc119905201"/>
       <w:r>
         <w:rPr>
           <w:rFonts w:cs="Arial"/>
@@ -2072,7 +1741,7 @@
     </w:p>
     <w:p>
       <w:pPr>
-        <w:spacing w:line="360" w:lineRule="auto"/>
+        <w:spacing w:line="276" w:lineRule="auto"/>
         <w:rPr>
           <w:rFonts w:cs="Arial"/>
           <w:sz w:val="22"/>
@@ -2084,7 +1753,7 @@
     <w:p>
       <w:pPr>
         <w:pStyle w:val="Ttulo2"/>
-        <w:spacing w:line="360" w:lineRule="auto"/>
+        <w:spacing w:line="276" w:lineRule="auto"/>
         <w:rPr>
           <w:rFonts w:cs="Arial"/>
           <w:sz w:val="28"/>
@@ -2092,7 +1761,7 @@
           <w:lang w:val="es-ES"/>
         </w:rPr>
       </w:pPr>
-      <w:bookmarkStart w:id="2" w:name="_Toc119742629"/>
+      <w:bookmarkStart w:id="2" w:name="_Toc119905202"/>
       <w:r>
         <w:rPr>
           <w:rFonts w:cs="Arial"/>
@@ -2116,7 +1785,7 @@
     <w:p>
       <w:pPr>
         <w:shd w:val="clear" w:color="auto" w:fill="FFFFFF"/>
-        <w:spacing w:before="100" w:beforeAutospacing="1" w:after="240" w:line="360" w:lineRule="auto"/>
+        <w:spacing w:before="100" w:beforeAutospacing="1" w:after="240" w:line="276" w:lineRule="auto"/>
         <w:ind w:firstLine="360"/>
         <w:rPr>
           <w:rFonts w:cs="Arial"/>
@@ -2160,7 +1829,7 @@
           <w:ilvl w:val="0"/>
           <w:numId w:val="1"/>
         </w:numPr>
-        <w:spacing w:after="0" w:line="360" w:lineRule="auto"/>
+        <w:spacing w:after="0" w:line="276" w:lineRule="auto"/>
         <w:jc w:val="both"/>
         <w:rPr>
           <w:rFonts w:ascii="Arial" w:eastAsia="Arial" w:hAnsi="Arial" w:cs="Arial"/>
@@ -2170,7 +1839,21 @@
         <w:rPr>
           <w:rFonts w:ascii="Arial" w:eastAsia="Arial" w:hAnsi="Arial" w:cs="Arial"/>
         </w:rPr>
-        <w:t>Crear conjunto de datos basado en imágenes satelitales utilizando Google Maps API</w:t>
+        <w:t xml:space="preserve">Crear conjunto de datos basado en imágenes satelitales utilizando Google </w:t>
+      </w:r>
+      <w:proofErr w:type="spellStart"/>
+      <w:r>
+        <w:rPr>
+          <w:rFonts w:ascii="Arial" w:eastAsia="Arial" w:hAnsi="Arial" w:cs="Arial"/>
+        </w:rPr>
+        <w:t>Maps</w:t>
+      </w:r>
+      <w:proofErr w:type="spellEnd"/>
+      <w:r>
+        <w:rPr>
+          <w:rFonts w:ascii="Arial" w:eastAsia="Arial" w:hAnsi="Arial" w:cs="Arial"/>
+        </w:rPr>
+        <w:t xml:space="preserve"> API</w:t>
       </w:r>
     </w:p>
     <w:p>
@@ -2180,7 +1863,7 @@
           <w:ilvl w:val="0"/>
           <w:numId w:val="1"/>
         </w:numPr>
-        <w:spacing w:after="0" w:line="360" w:lineRule="auto"/>
+        <w:spacing w:after="0" w:line="276" w:lineRule="auto"/>
         <w:jc w:val="both"/>
         <w:rPr>
           <w:rFonts w:ascii="Arial" w:eastAsia="Arial" w:hAnsi="Arial" w:cs="Arial"/>
@@ -2200,7 +1883,7 @@
           <w:ilvl w:val="0"/>
           <w:numId w:val="1"/>
         </w:numPr>
-        <w:spacing w:after="0" w:line="360" w:lineRule="auto"/>
+        <w:spacing w:after="0" w:line="276" w:lineRule="auto"/>
         <w:jc w:val="both"/>
         <w:rPr>
           <w:rFonts w:ascii="Arial" w:eastAsia="Arial" w:hAnsi="Arial" w:cs="Arial"/>
@@ -2216,7 +1899,7 @@
     <w:p>
       <w:pPr>
         <w:shd w:val="clear" w:color="auto" w:fill="FFFFFF"/>
-        <w:spacing w:before="100" w:beforeAutospacing="1" w:after="240" w:line="360" w:lineRule="auto"/>
+        <w:spacing w:before="100" w:beforeAutospacing="1" w:after="240" w:line="276" w:lineRule="auto"/>
         <w:ind w:firstLine="360"/>
         <w:rPr>
           <w:rFonts w:cs="Arial"/>
@@ -2274,7 +1957,20 @@
     <w:p>
       <w:pPr>
         <w:shd w:val="clear" w:color="auto" w:fill="FFFFFF"/>
-        <w:spacing w:before="100" w:beforeAutospacing="1" w:after="240" w:line="360" w:lineRule="auto"/>
+        <w:spacing w:before="100" w:beforeAutospacing="1" w:after="240" w:line="276" w:lineRule="auto"/>
+        <w:ind w:firstLine="360"/>
+        <w:rPr>
+          <w:rFonts w:cs="Arial"/>
+          <w:sz w:val="22"/>
+          <w:szCs w:val="22"/>
+          <w:lang w:val="es-ES"/>
+        </w:rPr>
+      </w:pPr>
+    </w:p>
+    <w:p>
+      <w:pPr>
+        <w:shd w:val="clear" w:color="auto" w:fill="FFFFFF"/>
+        <w:spacing w:before="100" w:beforeAutospacing="1" w:after="240" w:line="276" w:lineRule="auto"/>
         <w:ind w:firstLine="360"/>
         <w:rPr>
           <w:rFonts w:cs="Arial"/>
@@ -2309,7 +2005,7 @@
           <w:ilvl w:val="0"/>
           <w:numId w:val="1"/>
         </w:numPr>
-        <w:spacing w:after="0" w:line="360" w:lineRule="auto"/>
+        <w:spacing w:after="0" w:line="276" w:lineRule="auto"/>
         <w:jc w:val="both"/>
         <w:rPr>
           <w:rFonts w:ascii="Arial" w:eastAsia="Arial" w:hAnsi="Arial" w:cs="Arial"/>
@@ -2325,7 +2021,7 @@
     <w:p>
       <w:pPr>
         <w:shd w:val="clear" w:color="auto" w:fill="FFFFFF"/>
-        <w:spacing w:before="100" w:beforeAutospacing="1" w:after="240" w:line="360" w:lineRule="auto"/>
+        <w:spacing w:before="100" w:beforeAutospacing="1" w:after="240" w:line="276" w:lineRule="auto"/>
         <w:ind w:firstLine="360"/>
         <w:rPr>
           <w:rFonts w:cs="Arial"/>
@@ -2341,17 +2037,47 @@
           <w:szCs w:val="22"/>
           <w:lang w:val="es-ES"/>
         </w:rPr>
-        <w:t xml:space="preserve">Se ha iniciado de forma prematura este objetivo y se ha adjuntado un proyecto basado en React y Typescript donde la herramienta creada para la recolección de </w:t>
-      </w:r>
-      <w:r>
-        <w:rPr>
-          <w:rFonts w:cs="Arial"/>
-          <w:sz w:val="22"/>
-          <w:szCs w:val="22"/>
-          <w:lang w:val="es-ES"/>
-        </w:rPr>
-        <w:lastRenderedPageBreak/>
-        <w:t>datos se ha incorporado a esta aplicación como una utilidad extra</w:t>
+        <w:t xml:space="preserve">Se ha iniciado de forma prematura este objetivo y se ha adjuntado un proyecto basado en </w:t>
+      </w:r>
+      <w:proofErr w:type="spellStart"/>
+      <w:r>
+        <w:rPr>
+          <w:rFonts w:cs="Arial"/>
+          <w:sz w:val="22"/>
+          <w:szCs w:val="22"/>
+          <w:lang w:val="es-ES"/>
+        </w:rPr>
+        <w:t>React</w:t>
+      </w:r>
+      <w:proofErr w:type="spellEnd"/>
+      <w:r>
+        <w:rPr>
+          <w:rFonts w:cs="Arial"/>
+          <w:sz w:val="22"/>
+          <w:szCs w:val="22"/>
+          <w:lang w:val="es-ES"/>
+        </w:rPr>
+        <w:t xml:space="preserve"> y </w:t>
+      </w:r>
+      <w:proofErr w:type="spellStart"/>
+      <w:r>
+        <w:rPr>
+          <w:rFonts w:cs="Arial"/>
+          <w:sz w:val="22"/>
+          <w:szCs w:val="22"/>
+          <w:lang w:val="es-ES"/>
+        </w:rPr>
+        <w:t>Typescript</w:t>
+      </w:r>
+      <w:proofErr w:type="spellEnd"/>
+      <w:r>
+        <w:rPr>
+          <w:rFonts w:cs="Arial"/>
+          <w:sz w:val="22"/>
+          <w:szCs w:val="22"/>
+          <w:lang w:val="es-ES"/>
+        </w:rPr>
+        <w:t xml:space="preserve"> donde la herramienta creada para la recolección de datos se ha incorporado a esta aplicación como una utilidad extra</w:t>
       </w:r>
       <w:r>
         <w:rPr>
@@ -2366,7 +2092,59 @@
     <w:p>
       <w:pPr>
         <w:shd w:val="clear" w:color="auto" w:fill="FFFFFF"/>
-        <w:spacing w:before="100" w:beforeAutospacing="1" w:after="240" w:line="360" w:lineRule="auto"/>
+        <w:spacing w:before="100" w:beforeAutospacing="1" w:after="240" w:line="276" w:lineRule="auto"/>
+        <w:ind w:firstLine="360"/>
+        <w:rPr>
+          <w:rFonts w:cs="Arial"/>
+          <w:sz w:val="22"/>
+          <w:szCs w:val="22"/>
+          <w:lang w:val="es-ES"/>
+        </w:rPr>
+      </w:pPr>
+    </w:p>
+    <w:p>
+      <w:pPr>
+        <w:shd w:val="clear" w:color="auto" w:fill="FFFFFF"/>
+        <w:spacing w:before="100" w:beforeAutospacing="1" w:after="240" w:line="276" w:lineRule="auto"/>
+        <w:ind w:firstLine="360"/>
+        <w:rPr>
+          <w:rFonts w:cs="Arial"/>
+          <w:sz w:val="22"/>
+          <w:szCs w:val="22"/>
+          <w:lang w:val="es-ES"/>
+        </w:rPr>
+      </w:pPr>
+    </w:p>
+    <w:p>
+      <w:pPr>
+        <w:shd w:val="clear" w:color="auto" w:fill="FFFFFF"/>
+        <w:spacing w:before="100" w:beforeAutospacing="1" w:after="240" w:line="276" w:lineRule="auto"/>
+        <w:ind w:firstLine="360"/>
+        <w:rPr>
+          <w:rFonts w:cs="Arial"/>
+          <w:sz w:val="22"/>
+          <w:szCs w:val="22"/>
+          <w:lang w:val="es-ES"/>
+        </w:rPr>
+      </w:pPr>
+    </w:p>
+    <w:p>
+      <w:pPr>
+        <w:shd w:val="clear" w:color="auto" w:fill="FFFFFF"/>
+        <w:spacing w:before="100" w:beforeAutospacing="1" w:after="240" w:line="276" w:lineRule="auto"/>
+        <w:ind w:firstLine="360"/>
+        <w:rPr>
+          <w:rFonts w:cs="Arial"/>
+          <w:sz w:val="22"/>
+          <w:szCs w:val="22"/>
+          <w:lang w:val="es-ES"/>
+        </w:rPr>
+      </w:pPr>
+    </w:p>
+    <w:p>
+      <w:pPr>
+        <w:shd w:val="clear" w:color="auto" w:fill="FFFFFF"/>
+        <w:spacing w:before="100" w:beforeAutospacing="1" w:after="240" w:line="276" w:lineRule="auto"/>
         <w:ind w:firstLine="708"/>
         <w:rPr>
           <w:rFonts w:cs="Arial"/>
@@ -2388,7 +2166,7 @@
     <w:p>
       <w:pPr>
         <w:shd w:val="clear" w:color="auto" w:fill="FFFFFF"/>
-        <w:spacing w:before="100" w:beforeAutospacing="1" w:after="240" w:line="360" w:lineRule="auto"/>
+        <w:spacing w:before="100" w:beforeAutospacing="1" w:after="240" w:line="276" w:lineRule="auto"/>
         <w:ind w:firstLine="708"/>
         <w:rPr>
           <w:rFonts w:cs="Arial"/>
@@ -2410,7 +2188,7 @@
     <w:p>
       <w:pPr>
         <w:shd w:val="clear" w:color="auto" w:fill="FFFFFF"/>
-        <w:spacing w:before="100" w:beforeAutospacing="1" w:after="240" w:line="360" w:lineRule="auto"/>
+        <w:spacing w:before="100" w:beforeAutospacing="1" w:after="240" w:line="276" w:lineRule="auto"/>
         <w:ind w:left="708"/>
         <w:rPr>
           <w:rFonts w:cs="Arial"/>
@@ -2447,7 +2225,7 @@
             <v:path o:extrusionok="f" gradientshapeok="t" o:connecttype="rect"/>
             <o:lock v:ext="edit" aspectratio="t"/>
           </v:shapetype>
-          <v:shape id="Imagen 5" o:spid="_x0000_i1025" type="#_x0000_t75" alt="No description available." style="width:402.75pt;height:164.25pt;visibility:visible;mso-wrap-style:square">
+          <v:shape id="Imagen 5" o:spid="_x0000_i1025" type="#_x0000_t75" alt="No description available." style="width:402.1pt;height:163.65pt;visibility:visible;mso-wrap-style:square">
             <v:imagedata r:id="rId8" o:title="No description available"/>
           </v:shape>
         </w:pict>
@@ -2456,7 +2234,7 @@
     <w:p>
       <w:pPr>
         <w:shd w:val="clear" w:color="auto" w:fill="FFFFFF"/>
-        <w:spacing w:before="100" w:beforeAutospacing="1" w:after="240" w:line="360" w:lineRule="auto"/>
+        <w:spacing w:before="100" w:beforeAutospacing="1" w:after="240" w:line="276" w:lineRule="auto"/>
         <w:ind w:left="360" w:firstLine="348"/>
         <w:rPr>
           <w:rFonts w:cs="Arial"/>
@@ -2478,7 +2256,7 @@
     <w:p>
       <w:pPr>
         <w:shd w:val="clear" w:color="auto" w:fill="FFFFFF"/>
-        <w:spacing w:before="100" w:beforeAutospacing="1" w:after="240" w:line="360" w:lineRule="auto"/>
+        <w:spacing w:before="100" w:beforeAutospacing="1" w:after="240" w:line="276" w:lineRule="auto"/>
         <w:rPr>
           <w:rFonts w:cs="Arial"/>
           <w:noProof/>
@@ -2502,7 +2280,7 @@
     <w:p>
       <w:pPr>
         <w:shd w:val="clear" w:color="auto" w:fill="FFFFFF"/>
-        <w:spacing w:before="100" w:beforeAutospacing="1" w:after="240" w:line="360" w:lineRule="auto"/>
+        <w:spacing w:before="100" w:beforeAutospacing="1" w:after="240" w:line="276" w:lineRule="auto"/>
         <w:rPr>
           <w:rFonts w:cs="Arial"/>
           <w:noProof/>
@@ -2526,7 +2304,7 @@
     <w:p>
       <w:pPr>
         <w:shd w:val="clear" w:color="auto" w:fill="FFFFFF"/>
-        <w:spacing w:before="100" w:beforeAutospacing="1" w:after="240" w:line="360" w:lineRule="auto"/>
+        <w:spacing w:before="100" w:beforeAutospacing="1" w:after="240" w:line="276" w:lineRule="auto"/>
         <w:ind w:left="708"/>
         <w:rPr>
           <w:rFonts w:cs="Arial"/>
@@ -2545,7 +2323,7 @@
           <w:lang w:val="es-ES"/>
         </w:rPr>
         <w:pict w14:anchorId="21EBBD74">
-          <v:shape id="_x0000_i1026" type="#_x0000_t75" alt="Imagen que contiene circuito, computadora, hombre, jugador&#10;&#10;Descripción generada automáticamente" style="width:321.75pt;height:187.5pt;visibility:visible;mso-wrap-style:square">
+          <v:shape id="_x0000_i1026" type="#_x0000_t75" alt="Imagen que contiene circuito, computadora, hombre, jugador&#10;&#10;Descripción generada automáticamente" style="width:321.65pt;height:187pt;visibility:visible;mso-wrap-style:square">
             <v:imagedata r:id="rId9" o:title="Imagen que contiene circuito, computadora, hombre, jugador&#10;&#10;Descripción generada automáticamente"/>
           </v:shape>
         </w:pict>
@@ -2554,7 +2332,7 @@
     <w:p>
       <w:pPr>
         <w:shd w:val="clear" w:color="auto" w:fill="FFFFFF"/>
-        <w:spacing w:before="100" w:beforeAutospacing="1" w:after="240" w:line="360" w:lineRule="auto"/>
+        <w:spacing w:before="100" w:beforeAutospacing="1" w:after="240" w:line="276" w:lineRule="auto"/>
         <w:ind w:left="708"/>
         <w:rPr>
           <w:rFonts w:cs="Arial"/>
@@ -2577,7 +2355,7 @@
     <w:p>
       <w:pPr>
         <w:shd w:val="clear" w:color="auto" w:fill="FFFFFF"/>
-        <w:spacing w:before="100" w:beforeAutospacing="1" w:after="240" w:line="360" w:lineRule="auto"/>
+        <w:spacing w:before="100" w:beforeAutospacing="1" w:after="240" w:line="276" w:lineRule="auto"/>
         <w:rPr>
           <w:rFonts w:cs="Arial"/>
           <w:sz w:val="22"/>
@@ -2635,7 +2413,7 @@
     <w:p>
       <w:pPr>
         <w:shd w:val="clear" w:color="auto" w:fill="FFFFFF"/>
-        <w:spacing w:before="100" w:beforeAutospacing="1" w:after="240" w:line="360" w:lineRule="auto"/>
+        <w:spacing w:before="100" w:beforeAutospacing="1" w:after="240" w:line="276" w:lineRule="auto"/>
         <w:ind w:firstLine="708"/>
         <w:rPr>
           <w:rFonts w:cs="Arial"/>
@@ -2651,73 +2429,104 @@
           <w:szCs w:val="22"/>
           <w:lang w:val="es-ES"/>
         </w:rPr>
+        <w:t xml:space="preserve">Para la Figura 2, se integró una librería que adapta la aplicación Google </w:t>
+      </w:r>
+      <w:proofErr w:type="spellStart"/>
+      <w:r>
+        <w:rPr>
+          <w:rFonts w:cs="Arial"/>
+          <w:sz w:val="22"/>
+          <w:szCs w:val="22"/>
+          <w:lang w:val="es-ES"/>
+        </w:rPr>
+        <w:t>Maps</w:t>
+      </w:r>
+      <w:proofErr w:type="spellEnd"/>
+      <w:r>
+        <w:rPr>
+          <w:rFonts w:cs="Arial"/>
+          <w:sz w:val="22"/>
+          <w:szCs w:val="22"/>
+          <w:lang w:val="es-ES"/>
+        </w:rPr>
+        <w:t xml:space="preserve"> API</w:t>
+      </w:r>
+      <w:r>
+        <w:rPr>
+          <w:rFonts w:cs="Arial"/>
+          <w:sz w:val="22"/>
+          <w:szCs w:val="22"/>
+          <w:lang w:val="es-ES"/>
+        </w:rPr>
+        <w:t xml:space="preserve"> y se configuro de tal forma </w:t>
+      </w:r>
+      <w:r>
+        <w:rPr>
+          <w:rFonts w:cs="Arial"/>
+          <w:sz w:val="22"/>
+          <w:szCs w:val="22"/>
+          <w:lang w:val="es-ES"/>
+        </w:rPr>
+        <w:t>que,</w:t>
+      </w:r>
+      <w:r>
+        <w:rPr>
+          <w:rFonts w:cs="Arial"/>
+          <w:sz w:val="22"/>
+          <w:szCs w:val="22"/>
+          <w:lang w:val="es-ES"/>
+        </w:rPr>
+        <w:t xml:space="preserve"> </w:t>
+      </w:r>
+      <w:r>
+        <w:rPr>
+          <w:rFonts w:cs="Arial"/>
+          <w:sz w:val="22"/>
+          <w:szCs w:val="22"/>
+          <w:lang w:val="es-ES"/>
+        </w:rPr>
+        <w:t xml:space="preserve">para rápida captura de imágenes baste con utilizarse el ratón del computador y sus botones para generar un </w:t>
+      </w:r>
+      <w:proofErr w:type="gramStart"/>
+      <w:r>
+        <w:rPr>
+          <w:rFonts w:cs="Arial"/>
+          <w:sz w:val="22"/>
+          <w:szCs w:val="22"/>
+          <w:lang w:val="es-ES"/>
+        </w:rPr>
+        <w:t>zoom</w:t>
+      </w:r>
+      <w:proofErr w:type="gramEnd"/>
+      <w:r>
+        <w:rPr>
+          <w:rFonts w:cs="Arial"/>
+          <w:sz w:val="22"/>
+          <w:szCs w:val="22"/>
+          <w:lang w:val="es-ES"/>
+        </w:rPr>
+        <w:t xml:space="preserve"> y generar la descarga de la imagen. </w:t>
+      </w:r>
+    </w:p>
+    <w:p>
+      <w:pPr>
+        <w:shd w:val="clear" w:color="auto" w:fill="FFFFFF"/>
+        <w:spacing w:before="100" w:beforeAutospacing="1" w:after="240" w:line="276" w:lineRule="auto"/>
+        <w:rPr>
+          <w:rFonts w:cs="Arial"/>
+          <w:sz w:val="22"/>
+          <w:szCs w:val="22"/>
+          <w:lang w:val="es-ES"/>
+        </w:rPr>
+      </w:pPr>
+      <w:r>
+        <w:rPr>
+          <w:rFonts w:cs="Arial"/>
+          <w:sz w:val="22"/>
+          <w:szCs w:val="22"/>
+          <w:lang w:val="es-ES"/>
+        </w:rPr>
         <w:lastRenderedPageBreak/>
-        <w:t>Para la Figura 2, se integró una librería que adapta la aplicación Google Maps</w:t>
-      </w:r>
-      <w:r>
-        <w:rPr>
-          <w:rFonts w:cs="Arial"/>
-          <w:sz w:val="22"/>
-          <w:szCs w:val="22"/>
-          <w:lang w:val="es-ES"/>
-        </w:rPr>
-        <w:t xml:space="preserve"> API</w:t>
-      </w:r>
-      <w:r>
-        <w:rPr>
-          <w:rFonts w:cs="Arial"/>
-          <w:sz w:val="22"/>
-          <w:szCs w:val="22"/>
-          <w:lang w:val="es-ES"/>
-        </w:rPr>
-        <w:t xml:space="preserve"> y se configuro de tal forma </w:t>
-      </w:r>
-      <w:r>
-        <w:rPr>
-          <w:rFonts w:cs="Arial"/>
-          <w:sz w:val="22"/>
-          <w:szCs w:val="22"/>
-          <w:lang w:val="es-ES"/>
-        </w:rPr>
-        <w:t>que,</w:t>
-      </w:r>
-      <w:r>
-        <w:rPr>
-          <w:rFonts w:cs="Arial"/>
-          <w:sz w:val="22"/>
-          <w:szCs w:val="22"/>
-          <w:lang w:val="es-ES"/>
-        </w:rPr>
-        <w:t xml:space="preserve"> </w:t>
-      </w:r>
-      <w:r>
-        <w:rPr>
-          <w:rFonts w:cs="Arial"/>
-          <w:sz w:val="22"/>
-          <w:szCs w:val="22"/>
-          <w:lang w:val="es-ES"/>
-        </w:rPr>
-        <w:t xml:space="preserve">para rápida captura de imágenes baste con utilizarse el ratón del computador y sus botones para generar un zoom y generar la descarga de la imagen. </w:t>
-      </w:r>
-    </w:p>
-    <w:p>
-      <w:pPr>
-        <w:shd w:val="clear" w:color="auto" w:fill="FFFFFF"/>
-        <w:spacing w:before="100" w:beforeAutospacing="1" w:after="240" w:line="360" w:lineRule="auto"/>
-        <w:rPr>
-          <w:rFonts w:cs="Arial"/>
-          <w:sz w:val="22"/>
-          <w:szCs w:val="22"/>
-          <w:lang w:val="es-ES"/>
-        </w:rPr>
-      </w:pPr>
-      <w:r>
-        <w:rPr>
-          <w:rFonts w:cs="Arial"/>
-          <w:sz w:val="22"/>
-          <w:szCs w:val="22"/>
-          <w:lang w:val="es-ES"/>
-        </w:rPr>
         <w:t>En cuanto al objetivo:</w:t>
       </w:r>
     </w:p>
@@ -2728,7 +2537,7 @@
           <w:numId w:val="1"/>
         </w:numPr>
         <w:shd w:val="clear" w:color="auto" w:fill="FFFFFF"/>
-        <w:spacing w:before="100" w:beforeAutospacing="1" w:after="240" w:line="360" w:lineRule="auto"/>
+        <w:spacing w:before="100" w:beforeAutospacing="1" w:after="240" w:line="276" w:lineRule="auto"/>
         <w:rPr>
           <w:rFonts w:cs="Arial"/>
           <w:sz w:val="22"/>
@@ -2749,7 +2558,7 @@
     <w:p>
       <w:pPr>
         <w:shd w:val="clear" w:color="auto" w:fill="FFFFFF"/>
-        <w:spacing w:before="100" w:beforeAutospacing="1" w:after="240" w:line="360" w:lineRule="auto"/>
+        <w:spacing w:before="100" w:beforeAutospacing="1" w:after="240" w:line="276" w:lineRule="auto"/>
         <w:ind w:firstLine="360"/>
         <w:rPr>
           <w:rFonts w:cs="Arial"/>
@@ -2801,7 +2610,17 @@
           <w:szCs w:val="22"/>
           <w:lang w:val="es-ES"/>
         </w:rPr>
-        <w:t xml:space="preserve"> mostrar sobr</w:t>
+        <w:t xml:space="preserve"> mostrar </w:t>
+      </w:r>
+      <w:proofErr w:type="spellStart"/>
+      <w:r>
+        <w:rPr>
+          <w:rFonts w:cs="Arial"/>
+          <w:sz w:val="22"/>
+          <w:szCs w:val="22"/>
+          <w:lang w:val="es-ES"/>
+        </w:rPr>
+        <w:t>sobr</w:t>
       </w:r>
       <w:r>
         <w:rPr>
@@ -2821,6 +2640,7 @@
         </w:rPr>
         <w:t>entrenamiento</w:t>
       </w:r>
+      <w:proofErr w:type="spellEnd"/>
       <w:r>
         <w:rPr>
           <w:rFonts w:cs="Arial"/>
@@ -2834,7 +2654,7 @@
     <w:p>
       <w:pPr>
         <w:shd w:val="clear" w:color="auto" w:fill="FFFFFF"/>
-        <w:spacing w:before="100" w:beforeAutospacing="1" w:after="240" w:line="360" w:lineRule="auto"/>
+        <w:spacing w:before="100" w:beforeAutospacing="1" w:after="240" w:line="276" w:lineRule="auto"/>
         <w:rPr>
           <w:rFonts w:cs="Arial"/>
           <w:sz w:val="22"/>
@@ -2922,7 +2742,7 @@
           <w:numId w:val="1"/>
         </w:numPr>
         <w:shd w:val="clear" w:color="auto" w:fill="FFFFFF"/>
-        <w:spacing w:before="100" w:beforeAutospacing="1" w:after="240" w:line="360" w:lineRule="auto"/>
+        <w:spacing w:before="100" w:beforeAutospacing="1" w:after="240" w:line="276" w:lineRule="auto"/>
         <w:rPr>
           <w:rFonts w:cs="Arial"/>
           <w:sz w:val="22"/>
@@ -2943,7 +2763,7 @@
     <w:p>
       <w:pPr>
         <w:shd w:val="clear" w:color="auto" w:fill="FFFFFF"/>
-        <w:spacing w:before="100" w:beforeAutospacing="1" w:after="240" w:line="360" w:lineRule="auto"/>
+        <w:spacing w:before="100" w:beforeAutospacing="1" w:after="240" w:line="276" w:lineRule="auto"/>
         <w:rPr>
           <w:rFonts w:cs="Arial"/>
           <w:sz w:val="22"/>
@@ -3008,20 +2828,8 @@
     </w:p>
     <w:p>
       <w:pPr>
-        <w:shd w:val="clear" w:color="auto" w:fill="FFFFFF"/>
-        <w:spacing w:before="100" w:beforeAutospacing="1" w:after="240" w:line="360" w:lineRule="auto"/>
-        <w:rPr>
-          <w:rFonts w:cs="Arial"/>
-          <w:sz w:val="22"/>
-          <w:szCs w:val="22"/>
-          <w:lang w:val="es-ES"/>
-        </w:rPr>
-      </w:pPr>
-    </w:p>
-    <w:p>
-      <w:pPr>
         <w:pStyle w:val="Ttulo2"/>
-        <w:spacing w:line="360" w:lineRule="auto"/>
+        <w:spacing w:line="276" w:lineRule="auto"/>
         <w:rPr>
           <w:rFonts w:cs="Arial"/>
           <w:sz w:val="28"/>
@@ -3029,7 +2837,7 @@
           <w:lang w:val="es-ES"/>
         </w:rPr>
       </w:pPr>
-      <w:bookmarkStart w:id="3" w:name="_Toc119742630"/>
+      <w:bookmarkStart w:id="3" w:name="_Toc119905203"/>
       <w:r>
         <w:rPr>
           <w:rFonts w:cs="Arial"/>
@@ -3061,15 +2869,15 @@
     </w:p>
     <w:p>
       <w:pPr>
-        <w:spacing w:line="360" w:lineRule="auto"/>
-        <w:rPr>
-          <w:lang w:val="es-ES"/>
-        </w:rPr>
-      </w:pPr>
-    </w:p>
-    <w:p>
-      <w:pPr>
-        <w:spacing w:line="360" w:lineRule="auto"/>
+        <w:spacing w:line="276" w:lineRule="auto"/>
+        <w:rPr>
+          <w:lang w:val="es-ES"/>
+        </w:rPr>
+      </w:pPr>
+    </w:p>
+    <w:p>
+      <w:pPr>
+        <w:spacing w:line="276" w:lineRule="auto"/>
         <w:rPr>
           <w:rFonts w:cs="Arial"/>
           <w:sz w:val="22"/>
@@ -3095,18 +2903,18 @@
     </w:p>
     <w:p>
       <w:pPr>
-        <w:spacing w:line="360" w:lineRule="auto"/>
-        <w:rPr>
-          <w:rFonts w:cs="Arial"/>
-          <w:sz w:val="22"/>
-          <w:szCs w:val="22"/>
-          <w:lang w:val="es-ES"/>
-        </w:rPr>
-      </w:pPr>
-    </w:p>
-    <w:p>
-      <w:pPr>
-        <w:spacing w:line="360" w:lineRule="auto"/>
+        <w:spacing w:line="276" w:lineRule="auto"/>
+        <w:rPr>
+          <w:rFonts w:cs="Arial"/>
+          <w:sz w:val="22"/>
+          <w:szCs w:val="22"/>
+          <w:lang w:val="es-ES"/>
+        </w:rPr>
+      </w:pPr>
+    </w:p>
+    <w:p>
+      <w:pPr>
+        <w:spacing w:line="276" w:lineRule="auto"/>
         <w:rPr>
           <w:rFonts w:cs="Arial"/>
           <w:sz w:val="22"/>
@@ -3122,17 +2930,7 @@
           <w:lang w:val="es-ES"/>
         </w:rPr>
         <w:tab/>
-        <w:t xml:space="preserve">La justificación viene dada a la investigación del estado del arte realizada, que por la naturaleza del área es una investigación que conlleva un tiempo significativo y </w:t>
-      </w:r>
-      <w:r>
-        <w:rPr>
-          <w:rFonts w:cs="Arial"/>
-          <w:sz w:val="22"/>
-          <w:szCs w:val="22"/>
-          <w:lang w:val="es-ES"/>
-        </w:rPr>
-        <w:lastRenderedPageBreak/>
-        <w:t xml:space="preserve">que sus resultados resultan complejos de comunicar y entender; por ende, se detectó que la utilización de modelos de clasificación suele ser utilizada como primera forma de detección de paneles solares, este punto sin embargo, podría llegar a ser excluido de los resultados, pues es un objetivo extra que se estaría incluyendo en caso de ser </w:t>
+        <w:t xml:space="preserve">La justificación viene dada a la investigación del estado del arte realizada, que por la naturaleza del área es una investigación que conlleva un tiempo significativo y que sus resultados resultan complejos de comunicar y entender; por ende, se detectó que la utilización de modelos de clasificación suele ser utilizada como primera forma de detección de paneles solares, este punto sin embargo, podría llegar a ser excluido de los resultados, pues es un objetivo extra que se estaría incluyendo en caso de ser </w:t>
       </w:r>
       <w:r>
         <w:rPr>
@@ -3218,18 +3016,18 @@
     </w:p>
     <w:p>
       <w:pPr>
-        <w:spacing w:line="360" w:lineRule="auto"/>
-        <w:rPr>
-          <w:rFonts w:cs="Arial"/>
-          <w:sz w:val="22"/>
-          <w:szCs w:val="22"/>
-          <w:lang w:val="es-ES"/>
-        </w:rPr>
-      </w:pPr>
-    </w:p>
-    <w:p>
-      <w:pPr>
-        <w:spacing w:line="360" w:lineRule="auto"/>
+        <w:spacing w:line="276" w:lineRule="auto"/>
+        <w:rPr>
+          <w:rFonts w:cs="Arial"/>
+          <w:sz w:val="22"/>
+          <w:szCs w:val="22"/>
+          <w:lang w:val="es-ES"/>
+        </w:rPr>
+      </w:pPr>
+    </w:p>
+    <w:p>
+      <w:pPr>
+        <w:spacing w:line="276" w:lineRule="auto"/>
         <w:rPr>
           <w:rFonts w:cs="Arial"/>
           <w:sz w:val="22"/>
@@ -3245,7 +3043,7 @@
           <w:ilvl w:val="0"/>
           <w:numId w:val="2"/>
         </w:numPr>
-        <w:spacing w:line="360" w:lineRule="auto"/>
+        <w:spacing w:line="276" w:lineRule="auto"/>
         <w:rPr>
           <w:rFonts w:cs="Arial"/>
           <w:sz w:val="32"/>
@@ -3253,7 +3051,7 @@
           <w:lang w:val="es-ES"/>
         </w:rPr>
       </w:pPr>
-      <w:bookmarkStart w:id="4" w:name="_Toc119742631"/>
+      <w:bookmarkStart w:id="4" w:name="_Toc119905204"/>
       <w:r>
         <w:rPr>
           <w:rFonts w:cs="Arial"/>
@@ -3267,7 +3065,7 @@
     </w:p>
     <w:p>
       <w:pPr>
-        <w:spacing w:line="360" w:lineRule="auto"/>
+        <w:spacing w:line="276" w:lineRule="auto"/>
         <w:rPr>
           <w:lang w:val="es-ES"/>
         </w:rPr>
@@ -3276,7 +3074,7 @@
     <w:p>
       <w:pPr>
         <w:pStyle w:val="Ttulo2"/>
-        <w:spacing w:line="360" w:lineRule="auto"/>
+        <w:spacing w:line="276" w:lineRule="auto"/>
         <w:rPr>
           <w:rFonts w:cs="Arial"/>
           <w:sz w:val="22"/>
@@ -3292,7 +3090,7 @@
           <w:ilvl w:val="1"/>
           <w:numId w:val="3"/>
         </w:numPr>
-        <w:spacing w:line="360" w:lineRule="auto"/>
+        <w:spacing w:line="276" w:lineRule="auto"/>
         <w:rPr>
           <w:rFonts w:cs="Arial"/>
           <w:sz w:val="28"/>
@@ -3300,7 +3098,7 @@
           <w:lang w:val="es-ES"/>
         </w:rPr>
       </w:pPr>
-      <w:bookmarkStart w:id="5" w:name="_Toc119742632"/>
+      <w:bookmarkStart w:id="5" w:name="_Toc119905205"/>
       <w:r>
         <w:rPr>
           <w:rFonts w:cs="Arial"/>
@@ -3314,16 +3112,8 @@
     </w:p>
     <w:p>
       <w:pPr>
-        <w:spacing w:line="360" w:lineRule="auto"/>
-        <w:rPr>
-          <w:lang w:val="es-ES"/>
-        </w:rPr>
-      </w:pPr>
-    </w:p>
-    <w:p>
-      <w:pPr>
         <w:pStyle w:val="Ttulo2"/>
-        <w:spacing w:line="360" w:lineRule="auto"/>
+        <w:spacing w:line="276" w:lineRule="auto"/>
         <w:rPr>
           <w:rFonts w:cs="Arial"/>
           <w:sz w:val="28"/>
@@ -3338,22 +3128,42 @@
           <w:ilvl w:val="0"/>
           <w:numId w:val="1"/>
         </w:numPr>
-        <w:spacing w:line="360" w:lineRule="auto"/>
-        <w:rPr>
-          <w:rFonts w:cs="Arial"/>
-          <w:sz w:val="22"/>
-          <w:szCs w:val="22"/>
-          <w:lang w:val="es-ES"/>
-        </w:rPr>
-      </w:pPr>
-      <w:r>
-        <w:rPr>
-          <w:rFonts w:cs="Arial"/>
-          <w:sz w:val="22"/>
-          <w:szCs w:val="22"/>
-          <w:lang w:val="es-ES"/>
-        </w:rPr>
-        <w:t>Creación de set de datos utilizando Google Maps API</w:t>
+        <w:spacing w:line="276" w:lineRule="auto"/>
+        <w:rPr>
+          <w:rFonts w:cs="Arial"/>
+          <w:sz w:val="22"/>
+          <w:szCs w:val="22"/>
+          <w:lang w:val="es-ES"/>
+        </w:rPr>
+      </w:pPr>
+      <w:r>
+        <w:rPr>
+          <w:rFonts w:cs="Arial"/>
+          <w:sz w:val="22"/>
+          <w:szCs w:val="22"/>
+          <w:lang w:val="es-ES"/>
+        </w:rPr>
+        <w:t xml:space="preserve">Creación de set de datos utilizando Google </w:t>
+      </w:r>
+      <w:proofErr w:type="spellStart"/>
+      <w:r>
+        <w:rPr>
+          <w:rFonts w:cs="Arial"/>
+          <w:sz w:val="22"/>
+          <w:szCs w:val="22"/>
+          <w:lang w:val="es-ES"/>
+        </w:rPr>
+        <w:t>Maps</w:t>
+      </w:r>
+      <w:proofErr w:type="spellEnd"/>
+      <w:r>
+        <w:rPr>
+          <w:rFonts w:cs="Arial"/>
+          <w:sz w:val="22"/>
+          <w:szCs w:val="22"/>
+          <w:lang w:val="es-ES"/>
+        </w:rPr>
+        <w:t xml:space="preserve"> API</w:t>
       </w:r>
     </w:p>
     <w:p>
@@ -3362,22 +3172,82 @@
           <w:ilvl w:val="0"/>
           <w:numId w:val="1"/>
         </w:numPr>
-        <w:spacing w:line="360" w:lineRule="auto"/>
-        <w:rPr>
-          <w:rFonts w:cs="Arial"/>
-          <w:sz w:val="22"/>
-          <w:szCs w:val="22"/>
-          <w:lang w:val="es-ES"/>
-        </w:rPr>
-      </w:pPr>
-      <w:r>
-        <w:rPr>
-          <w:rFonts w:cs="Arial"/>
-          <w:sz w:val="22"/>
-          <w:szCs w:val="22"/>
-          <w:lang w:val="es-ES"/>
-        </w:rPr>
-        <w:t>Etiquetado manual de set de datos utilizando AWS Sagemaker Ground Truth.</w:t>
+        <w:spacing w:line="276" w:lineRule="auto"/>
+        <w:rPr>
+          <w:rFonts w:cs="Arial"/>
+          <w:sz w:val="22"/>
+          <w:szCs w:val="22"/>
+          <w:lang w:val="es-ES"/>
+        </w:rPr>
+      </w:pPr>
+      <w:r>
+        <w:rPr>
+          <w:rFonts w:cs="Arial"/>
+          <w:sz w:val="22"/>
+          <w:szCs w:val="22"/>
+          <w:lang w:val="es-ES"/>
+        </w:rPr>
+        <w:t xml:space="preserve">Etiquetado manual de set de datos utilizando AWS </w:t>
+      </w:r>
+      <w:proofErr w:type="spellStart"/>
+      <w:r>
+        <w:rPr>
+          <w:rFonts w:cs="Arial"/>
+          <w:sz w:val="22"/>
+          <w:szCs w:val="22"/>
+          <w:lang w:val="es-ES"/>
+        </w:rPr>
+        <w:t>Sagemaker</w:t>
+      </w:r>
+      <w:proofErr w:type="spellEnd"/>
+      <w:r>
+        <w:rPr>
+          <w:rFonts w:cs="Arial"/>
+          <w:sz w:val="22"/>
+          <w:szCs w:val="22"/>
+          <w:lang w:val="es-ES"/>
+        </w:rPr>
+        <w:t xml:space="preserve"> </w:t>
+      </w:r>
+      <w:proofErr w:type="spellStart"/>
+      <w:r>
+        <w:rPr>
+          <w:rFonts w:cs="Arial"/>
+          <w:sz w:val="22"/>
+          <w:szCs w:val="22"/>
+          <w:lang w:val="es-ES"/>
+        </w:rPr>
+        <w:t>Ground</w:t>
+      </w:r>
+      <w:proofErr w:type="spellEnd"/>
+      <w:r>
+        <w:rPr>
+          <w:rFonts w:cs="Arial"/>
+          <w:sz w:val="22"/>
+          <w:szCs w:val="22"/>
+          <w:lang w:val="es-ES"/>
+        </w:rPr>
+        <w:t xml:space="preserve"> </w:t>
+      </w:r>
+      <w:proofErr w:type="spellStart"/>
+      <w:r>
+        <w:rPr>
+          <w:rFonts w:cs="Arial"/>
+          <w:sz w:val="22"/>
+          <w:szCs w:val="22"/>
+          <w:lang w:val="es-ES"/>
+        </w:rPr>
+        <w:t>Truth</w:t>
+      </w:r>
+      <w:proofErr w:type="spellEnd"/>
+      <w:r>
+        <w:rPr>
+          <w:rFonts w:cs="Arial"/>
+          <w:sz w:val="22"/>
+          <w:szCs w:val="22"/>
+          <w:lang w:val="es-ES"/>
+        </w:rPr>
+        <w:t>.</w:t>
       </w:r>
     </w:p>
     <w:p>
@@ -3386,7 +3256,7 @@
           <w:ilvl w:val="0"/>
           <w:numId w:val="1"/>
         </w:numPr>
-        <w:spacing w:line="360" w:lineRule="auto"/>
+        <w:spacing w:line="276" w:lineRule="auto"/>
         <w:rPr>
           <w:rFonts w:cs="Arial"/>
           <w:sz w:val="22"/>
@@ -3410,27 +3280,47 @@
           <w:ilvl w:val="0"/>
           <w:numId w:val="1"/>
         </w:numPr>
-        <w:spacing w:line="360" w:lineRule="auto"/>
-        <w:rPr>
-          <w:rFonts w:cs="Arial"/>
-          <w:sz w:val="22"/>
-          <w:szCs w:val="22"/>
-          <w:lang w:val="es-ES"/>
-        </w:rPr>
-      </w:pPr>
-      <w:r>
-        <w:rPr>
-          <w:rFonts w:cs="Arial"/>
-          <w:sz w:val="22"/>
-          <w:szCs w:val="22"/>
-          <w:lang w:val="es-ES"/>
-        </w:rPr>
-        <w:t xml:space="preserve">Se ha avanzado en la Minuta, y se adjunta el adelanto de varias secciones. Se evita duplicar información, por ende este informe se mantiene ligero. </w:t>
-      </w:r>
-    </w:p>
-    <w:p>
-      <w:pPr>
-        <w:spacing w:line="360" w:lineRule="auto"/>
+        <w:spacing w:line="276" w:lineRule="auto"/>
+        <w:rPr>
+          <w:rFonts w:cs="Arial"/>
+          <w:sz w:val="22"/>
+          <w:szCs w:val="22"/>
+          <w:lang w:val="es-ES"/>
+        </w:rPr>
+      </w:pPr>
+      <w:r>
+        <w:rPr>
+          <w:rFonts w:cs="Arial"/>
+          <w:sz w:val="22"/>
+          <w:szCs w:val="22"/>
+          <w:lang w:val="es-ES"/>
+        </w:rPr>
+        <w:t xml:space="preserve">Se ha avanzado en la Minuta, y se adjunta el adelanto de varias secciones. Se evita duplicar información, por </w:t>
+      </w:r>
+      <w:proofErr w:type="gramStart"/>
+      <w:r>
+        <w:rPr>
+          <w:rFonts w:cs="Arial"/>
+          <w:sz w:val="22"/>
+          <w:szCs w:val="22"/>
+          <w:lang w:val="es-ES"/>
+        </w:rPr>
+        <w:t>ende</w:t>
+      </w:r>
+      <w:proofErr w:type="gramEnd"/>
+      <w:r>
+        <w:rPr>
+          <w:rFonts w:cs="Arial"/>
+          <w:sz w:val="22"/>
+          <w:szCs w:val="22"/>
+          <w:lang w:val="es-ES"/>
+        </w:rPr>
+        <w:t xml:space="preserve"> este informe se mantiene ligero. </w:t>
+      </w:r>
+    </w:p>
+    <w:p>
+      <w:pPr>
+        <w:spacing w:line="276" w:lineRule="auto"/>
         <w:rPr>
           <w:rFonts w:cs="Arial"/>
           <w:sz w:val="22"/>
@@ -3442,7 +3332,7 @@
     <w:p>
       <w:pPr>
         <w:pStyle w:val="Ttulo2"/>
-        <w:spacing w:line="360" w:lineRule="auto"/>
+        <w:spacing w:line="276" w:lineRule="auto"/>
         <w:rPr>
           <w:rFonts w:cs="Arial"/>
           <w:sz w:val="28"/>
@@ -3450,7 +3340,7 @@
           <w:lang w:val="es-ES"/>
         </w:rPr>
       </w:pPr>
-      <w:bookmarkStart w:id="6" w:name="_Toc119742633"/>
+      <w:bookmarkStart w:id="6" w:name="_Toc119905206"/>
       <w:r>
         <w:rPr>
           <w:rFonts w:cs="Arial"/>
@@ -3478,7 +3368,7 @@
           <w:numId w:val="4"/>
         </w:numPr>
         <w:shd w:val="clear" w:color="auto" w:fill="FFFFFF"/>
-        <w:spacing w:before="100" w:beforeAutospacing="1" w:after="240" w:line="360" w:lineRule="auto"/>
+        <w:spacing w:before="100" w:beforeAutospacing="1" w:after="240" w:line="276" w:lineRule="auto"/>
         <w:rPr>
           <w:rFonts w:cs="Arial"/>
           <w:sz w:val="22"/>
@@ -3521,7 +3411,7 @@
           <w:numId w:val="4"/>
         </w:numPr>
         <w:shd w:val="clear" w:color="auto" w:fill="FFFFFF"/>
-        <w:spacing w:before="100" w:beforeAutospacing="1" w:after="240" w:line="360" w:lineRule="auto"/>
+        <w:spacing w:before="100" w:beforeAutospacing="1" w:after="240" w:line="276" w:lineRule="auto"/>
         <w:rPr>
           <w:rFonts w:cs="Arial"/>
           <w:sz w:val="22"/>
@@ -3573,22 +3463,21 @@
           <w:numId w:val="4"/>
         </w:numPr>
         <w:shd w:val="clear" w:color="auto" w:fill="FFFFFF"/>
-        <w:spacing w:before="100" w:beforeAutospacing="1" w:after="240" w:line="360" w:lineRule="auto"/>
-        <w:rPr>
-          <w:rFonts w:cs="Arial"/>
-          <w:sz w:val="22"/>
-          <w:szCs w:val="22"/>
-          <w:lang w:val="es-ES"/>
-        </w:rPr>
-      </w:pPr>
-      <w:r>
-        <w:rPr>
-          <w:rFonts w:cs="Arial"/>
-          <w:sz w:val="22"/>
-          <w:szCs w:val="22"/>
-          <w:lang w:val="es-ES"/>
-        </w:rPr>
-        <w:lastRenderedPageBreak/>
+        <w:spacing w:before="100" w:beforeAutospacing="1" w:after="240" w:line="276" w:lineRule="auto"/>
+        <w:rPr>
+          <w:rFonts w:cs="Arial"/>
+          <w:sz w:val="22"/>
+          <w:szCs w:val="22"/>
+          <w:lang w:val="es-ES"/>
+        </w:rPr>
+      </w:pPr>
+      <w:r>
+        <w:rPr>
+          <w:rFonts w:cs="Arial"/>
+          <w:sz w:val="22"/>
+          <w:szCs w:val="22"/>
+          <w:lang w:val="es-ES"/>
+        </w:rPr>
         <w:t xml:space="preserve">Se ha recolectado más de </w:t>
       </w:r>
       <w:r>
@@ -3617,7 +3506,7 @@
           <w:numId w:val="4"/>
         </w:numPr>
         <w:shd w:val="clear" w:color="auto" w:fill="FFFFFF"/>
-        <w:spacing w:before="100" w:beforeAutospacing="1" w:after="240" w:line="360" w:lineRule="auto"/>
+        <w:spacing w:before="100" w:beforeAutospacing="1" w:after="240" w:line="276" w:lineRule="auto"/>
         <w:rPr>
           <w:rFonts w:cs="Arial"/>
           <w:sz w:val="22"/>
@@ -3686,7 +3575,25 @@
           <w:szCs w:val="22"/>
           <w:lang w:val="es-ES"/>
         </w:rPr>
-        <w:t xml:space="preserve"> básicamente se ha reestimado el tiempo de algunas de las tareas a fin de habilitar la posible exploración de agregación de un modelo de clasificación en la ultima tarea. </w:t>
+        <w:t xml:space="preserve"> básicamente se ha reestimado el tiempo de algunas de las tareas a fin de habilitar la posible exploración de agregación de un modelo de clasificación en la </w:t>
+      </w:r>
+      <w:r>
+        <w:rPr>
+          <w:rFonts w:cs="Arial"/>
+          <w:sz w:val="22"/>
+          <w:szCs w:val="22"/>
+          <w:lang w:val="es-ES"/>
+        </w:rPr>
+        <w:t>última</w:t>
+      </w:r>
+      <w:r>
+        <w:rPr>
+          <w:rFonts w:cs="Arial"/>
+          <w:sz w:val="22"/>
+          <w:szCs w:val="22"/>
+          <w:lang w:val="es-ES"/>
+        </w:rPr>
+        <w:t xml:space="preserve"> tarea. </w:t>
       </w:r>
     </w:p>
     <w:p>
@@ -3696,7 +3603,7 @@
           <w:ilvl w:val="0"/>
           <w:numId w:val="2"/>
         </w:numPr>
-        <w:spacing w:line="360" w:lineRule="auto"/>
+        <w:spacing w:line="276" w:lineRule="auto"/>
         <w:rPr>
           <w:rFonts w:cs="Arial"/>
           <w:sz w:val="32"/>
@@ -3704,7 +3611,7 @@
           <w:lang w:val="es-ES"/>
         </w:rPr>
       </w:pPr>
-      <w:bookmarkStart w:id="7" w:name="_Toc119742634"/>
+      <w:bookmarkStart w:id="7" w:name="_Toc119905207"/>
       <w:r>
         <w:rPr>
           <w:rFonts w:cs="Arial"/>
@@ -3718,7 +3625,7 @@
     </w:p>
     <w:p>
       <w:pPr>
-        <w:spacing w:line="360" w:lineRule="auto"/>
+        <w:spacing w:line="276" w:lineRule="auto"/>
         <w:rPr>
           <w:lang w:val="es-ES"/>
         </w:rPr>
@@ -3728,7 +3635,7 @@
       <w:pPr>
         <w:pStyle w:val="Prrafodelista"/>
         <w:shd w:val="clear" w:color="auto" w:fill="FFFFFF"/>
-        <w:spacing w:before="100" w:beforeAutospacing="1" w:after="240" w:line="360" w:lineRule="auto"/>
+        <w:spacing w:before="100" w:beforeAutospacing="1" w:after="240" w:line="276" w:lineRule="auto"/>
         <w:ind w:left="0" w:firstLine="360"/>
         <w:jc w:val="both"/>
         <w:rPr>
@@ -3758,7 +3665,19 @@
       <w:pPr>
         <w:pStyle w:val="Prrafodelista"/>
         <w:shd w:val="clear" w:color="auto" w:fill="FFFFFF"/>
-        <w:spacing w:before="100" w:beforeAutospacing="1" w:after="240" w:line="360" w:lineRule="auto"/>
+        <w:spacing w:before="100" w:beforeAutospacing="1" w:after="240" w:line="276" w:lineRule="auto"/>
+        <w:ind w:left="0" w:firstLine="360"/>
+        <w:jc w:val="both"/>
+        <w:rPr>
+          <w:rFonts w:ascii="Arial" w:eastAsia="Times New Roman" w:hAnsi="Arial" w:cs="Arial"/>
+        </w:rPr>
+      </w:pPr>
+    </w:p>
+    <w:p>
+      <w:pPr>
+        <w:pStyle w:val="Prrafodelista"/>
+        <w:shd w:val="clear" w:color="auto" w:fill="FFFFFF"/>
+        <w:spacing w:before="100" w:beforeAutospacing="1" w:after="240" w:line="276" w:lineRule="auto"/>
         <w:ind w:left="0" w:firstLine="360"/>
         <w:jc w:val="both"/>
         <w:rPr>
@@ -3773,7 +3692,7 @@
           <w:ilvl w:val="0"/>
           <w:numId w:val="2"/>
         </w:numPr>
-        <w:spacing w:line="360" w:lineRule="auto"/>
+        <w:spacing w:line="276" w:lineRule="auto"/>
         <w:rPr>
           <w:rFonts w:cs="Arial"/>
           <w:sz w:val="32"/>
@@ -3781,7 +3700,7 @@
           <w:lang w:val="es-ES"/>
         </w:rPr>
       </w:pPr>
-      <w:bookmarkStart w:id="8" w:name="_Toc119742635"/>
+      <w:bookmarkStart w:id="8" w:name="_Toc119905208"/>
       <w:r>
         <w:rPr>
           <w:rFonts w:cs="Arial"/>
@@ -3789,17 +3708,10 @@
           <w:szCs w:val="32"/>
           <w:lang w:val="es-ES"/>
         </w:rPr>
+        <w:lastRenderedPageBreak/>
         <w:t>Listado de los resultados parciales obtenidos hasta el momento (entregables que se adjuntan)</w:t>
       </w:r>
       <w:bookmarkEnd w:id="8"/>
-    </w:p>
-    <w:p>
-      <w:pPr>
-        <w:spacing w:line="360" w:lineRule="auto"/>
-        <w:rPr>
-          <w:lang w:val="es-ES"/>
-        </w:rPr>
-      </w:pPr>
     </w:p>
     <w:p>
       <w:pPr>
@@ -3808,22 +3720,62 @@
           <w:numId w:val="5"/>
         </w:numPr>
         <w:shd w:val="clear" w:color="auto" w:fill="FFFFFF"/>
-        <w:spacing w:before="100" w:beforeAutospacing="1" w:after="240" w:line="360" w:lineRule="auto"/>
-        <w:rPr>
-          <w:rFonts w:cs="Arial"/>
-          <w:sz w:val="22"/>
-          <w:szCs w:val="22"/>
-          <w:lang w:val="es-ES"/>
-        </w:rPr>
-      </w:pPr>
-      <w:r>
-        <w:rPr>
-          <w:rFonts w:cs="Arial"/>
-          <w:sz w:val="22"/>
-          <w:szCs w:val="22"/>
-          <w:lang w:val="es-ES"/>
-        </w:rPr>
-        <w:t xml:space="preserve">Se hace entrega de un repositorio, que contiene, el código fuente obtenido hasta el momento, de la aplicación web, creada en React y Typescript. </w:t>
+        <w:spacing w:before="100" w:beforeAutospacing="1" w:after="240" w:line="276" w:lineRule="auto"/>
+        <w:rPr>
+          <w:rFonts w:cs="Arial"/>
+          <w:sz w:val="22"/>
+          <w:szCs w:val="22"/>
+          <w:lang w:val="es-ES"/>
+        </w:rPr>
+      </w:pPr>
+      <w:r>
+        <w:rPr>
+          <w:rFonts w:cs="Arial"/>
+          <w:sz w:val="22"/>
+          <w:szCs w:val="22"/>
+          <w:lang w:val="es-ES"/>
+        </w:rPr>
+        <w:t xml:space="preserve">Se hace entrega de un repositorio, que contiene, el código fuente obtenido hasta el momento, de la aplicación web, creada en </w:t>
+      </w:r>
+      <w:proofErr w:type="spellStart"/>
+      <w:r>
+        <w:rPr>
+          <w:rFonts w:cs="Arial"/>
+          <w:sz w:val="22"/>
+          <w:szCs w:val="22"/>
+          <w:lang w:val="es-ES"/>
+        </w:rPr>
+        <w:t>React</w:t>
+      </w:r>
+      <w:proofErr w:type="spellEnd"/>
+      <w:r>
+        <w:rPr>
+          <w:rFonts w:cs="Arial"/>
+          <w:sz w:val="22"/>
+          <w:szCs w:val="22"/>
+          <w:lang w:val="es-ES"/>
+        </w:rPr>
+        <w:t xml:space="preserve"> y </w:t>
+      </w:r>
+      <w:proofErr w:type="spellStart"/>
+      <w:r>
+        <w:rPr>
+          <w:rFonts w:cs="Arial"/>
+          <w:sz w:val="22"/>
+          <w:szCs w:val="22"/>
+          <w:lang w:val="es-ES"/>
+        </w:rPr>
+        <w:t>Typescript</w:t>
+      </w:r>
+      <w:proofErr w:type="spellEnd"/>
+      <w:r>
+        <w:rPr>
+          <w:rFonts w:cs="Arial"/>
+          <w:sz w:val="22"/>
+          <w:szCs w:val="22"/>
+          <w:lang w:val="es-ES"/>
+        </w:rPr>
+        <w:t xml:space="preserve">. </w:t>
       </w:r>
     </w:p>
     <w:p>
@@ -3833,7 +3785,7 @@
           <w:numId w:val="5"/>
         </w:numPr>
         <w:shd w:val="clear" w:color="auto" w:fill="FFFFFF"/>
-        <w:spacing w:before="100" w:beforeAutospacing="1" w:after="240" w:line="360" w:lineRule="auto"/>
+        <w:spacing w:before="100" w:beforeAutospacing="1" w:after="240" w:line="276" w:lineRule="auto"/>
         <w:rPr>
           <w:rFonts w:cs="Arial"/>
           <w:sz w:val="22"/>
@@ -3866,7 +3818,27 @@
           <w:szCs w:val="22"/>
           <w:lang w:val="es-ES"/>
         </w:rPr>
-        <w:t xml:space="preserve"> dos carpetas llamadas test y train, compuesto en su totalidad por alrededor de 120 imágenes.</w:t>
+        <w:t xml:space="preserve"> dos carpetas llamadas test y </w:t>
+      </w:r>
+      <w:proofErr w:type="spellStart"/>
+      <w:r>
+        <w:rPr>
+          <w:rFonts w:cs="Arial"/>
+          <w:sz w:val="22"/>
+          <w:szCs w:val="22"/>
+          <w:lang w:val="es-ES"/>
+        </w:rPr>
+        <w:t>train</w:t>
+      </w:r>
+      <w:proofErr w:type="spellEnd"/>
+      <w:r>
+        <w:rPr>
+          <w:rFonts w:cs="Arial"/>
+          <w:sz w:val="22"/>
+          <w:szCs w:val="22"/>
+          <w:lang w:val="es-ES"/>
+        </w:rPr>
+        <w:t>, compuesto en su totalidad por alrededor de 120 imágenes.</w:t>
       </w:r>
     </w:p>
     <w:p>
@@ -3876,7 +3848,7 @@
           <w:numId w:val="5"/>
         </w:numPr>
         <w:shd w:val="clear" w:color="auto" w:fill="FFFFFF"/>
-        <w:spacing w:before="100" w:beforeAutospacing="1" w:after="240" w:line="360" w:lineRule="auto"/>
+        <w:spacing w:before="100" w:beforeAutospacing="1" w:after="240" w:line="276" w:lineRule="auto"/>
         <w:rPr>
           <w:rFonts w:cs="Arial"/>
           <w:sz w:val="22"/>
@@ -3909,7 +3881,27 @@
           <w:szCs w:val="22"/>
           <w:lang w:val="es-ES"/>
         </w:rPr>
-        <w:t xml:space="preserve"> noPanel, compuesto por alrededor de </w:t>
+        <w:t xml:space="preserve"> </w:t>
+      </w:r>
+      <w:proofErr w:type="spellStart"/>
+      <w:r>
+        <w:rPr>
+          <w:rFonts w:cs="Arial"/>
+          <w:sz w:val="22"/>
+          <w:szCs w:val="22"/>
+          <w:lang w:val="es-ES"/>
+        </w:rPr>
+        <w:t>noPanel</w:t>
+      </w:r>
+      <w:proofErr w:type="spellEnd"/>
+      <w:r>
+        <w:rPr>
+          <w:rFonts w:cs="Arial"/>
+          <w:sz w:val="22"/>
+          <w:szCs w:val="22"/>
+          <w:lang w:val="es-ES"/>
+        </w:rPr>
+        <w:t xml:space="preserve">, compuesto por alrededor de </w:t>
       </w:r>
       <w:r>
         <w:rPr>
@@ -3937,22 +3929,53 @@
           <w:numId w:val="5"/>
         </w:numPr>
         <w:shd w:val="clear" w:color="auto" w:fill="FFFFFF"/>
-        <w:spacing w:before="100" w:beforeAutospacing="1" w:after="240" w:line="360" w:lineRule="auto"/>
-        <w:rPr>
-          <w:rFonts w:cs="Arial"/>
-          <w:sz w:val="22"/>
-          <w:szCs w:val="22"/>
-          <w:lang w:val="es-ES"/>
-        </w:rPr>
-      </w:pPr>
-      <w:r>
-        <w:rPr>
-          <w:rFonts w:cs="Arial"/>
-          <w:sz w:val="22"/>
-          <w:szCs w:val="22"/>
-          <w:lang w:val="es-ES"/>
-        </w:rPr>
-        <w:t>Jupyter Notebooks, que contienen código fuente utilizado para entrenamiento de modelos, en etapa avanzada y de refinamiento o tuning.</w:t>
+        <w:spacing w:before="100" w:beforeAutospacing="1" w:after="240" w:line="276" w:lineRule="auto"/>
+        <w:rPr>
+          <w:rFonts w:cs="Arial"/>
+          <w:sz w:val="22"/>
+          <w:szCs w:val="22"/>
+          <w:lang w:val="es-ES"/>
+        </w:rPr>
+      </w:pPr>
+      <w:proofErr w:type="spellStart"/>
+      <w:r>
+        <w:rPr>
+          <w:rFonts w:cs="Arial"/>
+          <w:sz w:val="22"/>
+          <w:szCs w:val="22"/>
+          <w:lang w:val="es-ES"/>
+        </w:rPr>
+        <w:t>Jupyter</w:t>
+      </w:r>
+      <w:proofErr w:type="spellEnd"/>
+      <w:r>
+        <w:rPr>
+          <w:rFonts w:cs="Arial"/>
+          <w:sz w:val="22"/>
+          <w:szCs w:val="22"/>
+          <w:lang w:val="es-ES"/>
+        </w:rPr>
+        <w:t xml:space="preserve"> Notebooks, que contienen código fuente utilizado para entrenamiento de modelos, en etapa avanzada y de refinamiento o </w:t>
+      </w:r>
+      <w:proofErr w:type="spellStart"/>
+      <w:r>
+        <w:rPr>
+          <w:rFonts w:cs="Arial"/>
+          <w:sz w:val="22"/>
+          <w:szCs w:val="22"/>
+          <w:lang w:val="es-ES"/>
+        </w:rPr>
+        <w:t>tuning</w:t>
+      </w:r>
+      <w:proofErr w:type="spellEnd"/>
+      <w:r>
+        <w:rPr>
+          <w:rFonts w:cs="Arial"/>
+          <w:sz w:val="22"/>
+          <w:szCs w:val="22"/>
+          <w:lang w:val="es-ES"/>
+        </w:rPr>
+        <w:t>.</w:t>
       </w:r>
     </w:p>
     <w:p>
@@ -3962,7 +3985,7 @@
           <w:numId w:val="5"/>
         </w:numPr>
         <w:shd w:val="clear" w:color="auto" w:fill="FFFFFF"/>
-        <w:spacing w:before="100" w:beforeAutospacing="1" w:after="240" w:line="360" w:lineRule="auto"/>
+        <w:spacing w:before="100" w:beforeAutospacing="1" w:after="240" w:line="276" w:lineRule="auto"/>
         <w:rPr>
           <w:rFonts w:cs="Arial"/>
           <w:sz w:val="22"/>
@@ -3983,7 +4006,7 @@
     <w:p>
       <w:pPr>
         <w:shd w:val="clear" w:color="auto" w:fill="FFFFFF"/>
-        <w:spacing w:before="100" w:beforeAutospacing="1" w:after="240" w:line="360" w:lineRule="auto"/>
+        <w:spacing w:before="100" w:beforeAutospacing="1" w:after="240" w:line="276" w:lineRule="auto"/>
         <w:ind w:left="720"/>
         <w:rPr>
           <w:rFonts w:cs="Arial"/>
@@ -4000,7 +4023,7 @@
           <w:ilvl w:val="0"/>
           <w:numId w:val="2"/>
         </w:numPr>
-        <w:spacing w:line="360" w:lineRule="auto"/>
+        <w:spacing w:line="276" w:lineRule="auto"/>
         <w:rPr>
           <w:rFonts w:cs="Arial"/>
           <w:sz w:val="32"/>
@@ -4017,7 +4040,7 @@
         </w:rPr>
         <w:t> </w:t>
       </w:r>
-      <w:bookmarkStart w:id="9" w:name="_Toc119742636"/>
+      <w:bookmarkStart w:id="9" w:name="_Toc119905209"/>
       <w:r>
         <w:rPr>
           <w:rFonts w:cs="Arial"/>
@@ -4049,18 +4072,18 @@
     </w:p>
     <w:p>
       <w:pPr>
-        <w:spacing w:line="360" w:lineRule="auto"/>
-        <w:rPr>
-          <w:rFonts w:cs="Arial"/>
-          <w:sz w:val="22"/>
-          <w:szCs w:val="22"/>
-          <w:lang w:val="es-ES"/>
-        </w:rPr>
-      </w:pPr>
-    </w:p>
-    <w:p>
-      <w:pPr>
-        <w:spacing w:line="360" w:lineRule="auto"/>
+        <w:spacing w:line="276" w:lineRule="auto"/>
+        <w:rPr>
+          <w:rFonts w:cs="Arial"/>
+          <w:sz w:val="22"/>
+          <w:szCs w:val="22"/>
+          <w:lang w:val="es-ES"/>
+        </w:rPr>
+      </w:pPr>
+    </w:p>
+    <w:p>
+      <w:pPr>
+        <w:spacing w:line="276" w:lineRule="auto"/>
         <w:rPr>
           <w:rFonts w:cs="Arial"/>
           <w:sz w:val="22"/>
@@ -4080,7 +4103,7 @@
     </w:p>
     <w:p>
       <w:pPr>
-        <w:spacing w:line="360" w:lineRule="auto"/>
+        <w:spacing w:line="276" w:lineRule="auto"/>
         <w:rPr>
           <w:rFonts w:cs="Arial"/>
           <w:sz w:val="22"/>
@@ -4096,7 +4119,7 @@
           <w:ilvl w:val="0"/>
           <w:numId w:val="2"/>
         </w:numPr>
-        <w:spacing w:line="360" w:lineRule="auto"/>
+        <w:spacing w:line="276" w:lineRule="auto"/>
         <w:rPr>
           <w:rFonts w:cs="Arial"/>
           <w:sz w:val="32"/>
@@ -4104,7 +4127,7 @@
           <w:lang w:val="es-ES"/>
         </w:rPr>
       </w:pPr>
-      <w:bookmarkStart w:id="10" w:name="_Toc119742637"/>
+      <w:bookmarkStart w:id="10" w:name="_Toc119905210"/>
       <w:r>
         <w:rPr>
           <w:rFonts w:cs="Arial"/>
@@ -4118,17 +4141,19 @@
     </w:p>
     <w:p>
       <w:pPr>
-        <w:spacing w:line="360" w:lineRule="auto"/>
-        <w:rPr>
-          <w:lang w:val="es-ES"/>
-        </w:rPr>
-      </w:pPr>
-    </w:p>
-    <w:p>
-      <w:pPr>
-        <w:spacing w:line="360" w:lineRule="auto"/>
-        <w:rPr>
-          <w:rFonts w:cs="Arial"/>
+        <w:spacing w:line="276" w:lineRule="auto"/>
+        <w:rPr>
+          <w:lang w:val="es-ES"/>
+        </w:rPr>
+      </w:pPr>
+    </w:p>
+    <w:p>
+      <w:pPr>
+        <w:spacing w:line="276" w:lineRule="auto"/>
+        <w:rPr>
+          <w:rFonts w:cs="Arial"/>
+          <w:sz w:val="22"/>
+          <w:szCs w:val="22"/>
           <w:lang w:val="es-ES"/>
         </w:rPr>
       </w:pPr>
@@ -4158,14 +4183,25 @@
           <w:rFonts w:cs="Arial"/>
           <w:lang w:val="es-ES"/>
         </w:rPr>
-        <w:t xml:space="preserve"> Análisis de riesgos: </w:t>
-      </w:r>
-    </w:p>
-    <w:p>
-      <w:pPr>
-        <w:spacing w:line="360" w:lineRule="auto"/>
+        <w:t xml:space="preserve"> </w:t>
+      </w:r>
+      <w:r>
+        <w:rPr>
+          <w:rFonts w:cs="Arial"/>
+          <w:sz w:val="22"/>
+          <w:szCs w:val="22"/>
+          <w:lang w:val="es-ES"/>
+        </w:rPr>
+        <w:t>Análisis de riesgos: </w:t>
+      </w:r>
+    </w:p>
+    <w:p>
+      <w:pPr>
+        <w:spacing w:line="276" w:lineRule="auto"/>
         <w:rPr>
           <w:rFonts w:eastAsia="Arial"/>
+          <w:sz w:val="22"/>
+          <w:szCs w:val="22"/>
           <w:lang w:val="es-ES"/>
         </w:rPr>
       </w:pPr>
@@ -4177,19 +4213,15 @@
           <w:ilvl w:val="0"/>
           <w:numId w:val="7"/>
         </w:numPr>
-        <w:spacing w:after="0" w:line="360" w:lineRule="auto"/>
+        <w:spacing w:after="0" w:line="276" w:lineRule="auto"/>
         <w:jc w:val="both"/>
         <w:rPr>
           <w:rFonts w:ascii="Arial" w:eastAsia="Arial" w:hAnsi="Arial" w:cs="Arial"/>
-          <w:sz w:val="24"/>
-          <w:szCs w:val="24"/>
-        </w:rPr>
-      </w:pPr>
-      <w:r>
-        <w:rPr>
-          <w:rFonts w:ascii="Arial" w:eastAsia="Arial" w:hAnsi="Arial" w:cs="Arial"/>
-          <w:sz w:val="24"/>
-          <w:szCs w:val="24"/>
+        </w:rPr>
+      </w:pPr>
+      <w:r>
+        <w:rPr>
+          <w:rFonts w:ascii="Arial" w:eastAsia="Arial" w:hAnsi="Arial" w:cs="Arial"/>
         </w:rPr>
         <w:t>Métricas de calidad satisfactorias:</w:t>
       </w:r>
@@ -4201,19 +4233,15 @@
           <w:ilvl w:val="1"/>
           <w:numId w:val="7"/>
         </w:numPr>
-        <w:spacing w:after="0" w:line="360" w:lineRule="auto"/>
+        <w:spacing w:after="0" w:line="276" w:lineRule="auto"/>
         <w:jc w:val="both"/>
         <w:rPr>
           <w:rFonts w:ascii="Arial" w:eastAsia="Arial" w:hAnsi="Arial" w:cs="Arial"/>
-          <w:sz w:val="24"/>
-          <w:szCs w:val="24"/>
-        </w:rPr>
-      </w:pPr>
-      <w:r>
-        <w:rPr>
-          <w:rFonts w:ascii="Arial" w:eastAsia="Arial" w:hAnsi="Arial" w:cs="Arial"/>
-          <w:sz w:val="24"/>
-          <w:szCs w:val="24"/>
+        </w:rPr>
+      </w:pPr>
+      <w:r>
+        <w:rPr>
+          <w:rFonts w:ascii="Arial" w:eastAsia="Arial" w:hAnsi="Arial" w:cs="Arial"/>
         </w:rPr>
         <w:t>Factores: Calidad de conjunto de datos recolectado</w:t>
       </w:r>
@@ -4225,19 +4253,15 @@
           <w:ilvl w:val="1"/>
           <w:numId w:val="7"/>
         </w:numPr>
-        <w:spacing w:after="0" w:line="360" w:lineRule="auto"/>
+        <w:spacing w:after="0" w:line="276" w:lineRule="auto"/>
         <w:jc w:val="both"/>
         <w:rPr>
           <w:rFonts w:ascii="Arial" w:eastAsia="Arial" w:hAnsi="Arial" w:cs="Arial"/>
-          <w:sz w:val="24"/>
-          <w:szCs w:val="24"/>
-        </w:rPr>
-      </w:pPr>
-      <w:r>
-        <w:rPr>
-          <w:rFonts w:ascii="Arial" w:eastAsia="Arial" w:hAnsi="Arial" w:cs="Arial"/>
-          <w:sz w:val="24"/>
-          <w:szCs w:val="24"/>
+        </w:rPr>
+      </w:pPr>
+      <w:r>
+        <w:rPr>
+          <w:rFonts w:ascii="Arial" w:eastAsia="Arial" w:hAnsi="Arial" w:cs="Arial"/>
         </w:rPr>
         <w:t>Descripción: Datos recolectados no sean suficientes como para producir buenas métricas en el modelo de aprendizaje automático.</w:t>
       </w:r>
@@ -4249,19 +4273,15 @@
           <w:ilvl w:val="1"/>
           <w:numId w:val="7"/>
         </w:numPr>
-        <w:spacing w:after="0" w:line="360" w:lineRule="auto"/>
+        <w:spacing w:after="0" w:line="276" w:lineRule="auto"/>
         <w:jc w:val="both"/>
         <w:rPr>
           <w:rFonts w:ascii="Arial" w:eastAsia="Arial" w:hAnsi="Arial" w:cs="Arial"/>
-          <w:sz w:val="24"/>
-          <w:szCs w:val="24"/>
-        </w:rPr>
-      </w:pPr>
-      <w:r>
-        <w:rPr>
-          <w:rFonts w:ascii="Arial" w:eastAsia="Arial" w:hAnsi="Arial" w:cs="Arial"/>
-          <w:sz w:val="24"/>
-          <w:szCs w:val="24"/>
+        </w:rPr>
+      </w:pPr>
+      <w:r>
+        <w:rPr>
+          <w:rFonts w:ascii="Arial" w:eastAsia="Arial" w:hAnsi="Arial" w:cs="Arial"/>
         </w:rPr>
         <w:t>Nivel: Medio</w:t>
       </w:r>
@@ -4273,19 +4293,15 @@
           <w:ilvl w:val="1"/>
           <w:numId w:val="7"/>
         </w:numPr>
-        <w:spacing w:after="0" w:line="360" w:lineRule="auto"/>
+        <w:spacing w:after="0" w:line="276" w:lineRule="auto"/>
         <w:jc w:val="both"/>
         <w:rPr>
           <w:rFonts w:ascii="Arial" w:eastAsia="Arial" w:hAnsi="Arial" w:cs="Arial"/>
-          <w:sz w:val="24"/>
-          <w:szCs w:val="24"/>
-        </w:rPr>
-      </w:pPr>
-      <w:r>
-        <w:rPr>
-          <w:rFonts w:ascii="Arial" w:eastAsia="Arial" w:hAnsi="Arial" w:cs="Arial"/>
-          <w:sz w:val="24"/>
-          <w:szCs w:val="24"/>
+        </w:rPr>
+      </w:pPr>
+      <w:r>
+        <w:rPr>
+          <w:rFonts w:ascii="Arial" w:eastAsia="Arial" w:hAnsi="Arial" w:cs="Arial"/>
         </w:rPr>
         <w:t xml:space="preserve">Mitigación: Modificar variables de modelo de aprendizaje automático, expansión de set de datos de forma artificial. </w:t>
       </w:r>
@@ -4297,19 +4313,15 @@
           <w:ilvl w:val="0"/>
           <w:numId w:val="7"/>
         </w:numPr>
-        <w:spacing w:after="0" w:line="360" w:lineRule="auto"/>
+        <w:spacing w:after="0" w:line="276" w:lineRule="auto"/>
         <w:jc w:val="both"/>
         <w:rPr>
           <w:rFonts w:ascii="Arial" w:eastAsia="Arial" w:hAnsi="Arial" w:cs="Arial"/>
-          <w:sz w:val="24"/>
-          <w:szCs w:val="24"/>
-        </w:rPr>
-      </w:pPr>
-      <w:r>
-        <w:rPr>
-          <w:rFonts w:ascii="Arial" w:eastAsia="Arial" w:hAnsi="Arial" w:cs="Arial"/>
-          <w:sz w:val="24"/>
-          <w:szCs w:val="24"/>
+        </w:rPr>
+      </w:pPr>
+      <w:r>
+        <w:rPr>
+          <w:rFonts w:ascii="Arial" w:eastAsia="Arial" w:hAnsi="Arial" w:cs="Arial"/>
         </w:rPr>
         <w:t>Imágenes satelitales, en país con clima tropical y en desarrollo.</w:t>
       </w:r>
@@ -4321,29 +4333,17 @@
           <w:ilvl w:val="1"/>
           <w:numId w:val="7"/>
         </w:numPr>
-        <w:spacing w:after="0" w:line="360" w:lineRule="auto"/>
+        <w:spacing w:after="0" w:line="276" w:lineRule="auto"/>
         <w:jc w:val="both"/>
         <w:rPr>
           <w:rFonts w:ascii="Arial" w:eastAsia="Arial" w:hAnsi="Arial" w:cs="Arial"/>
-          <w:sz w:val="24"/>
-          <w:szCs w:val="24"/>
-        </w:rPr>
-      </w:pPr>
-      <w:r>
-        <w:rPr>
-          <w:rFonts w:ascii="Arial" w:eastAsia="Arial" w:hAnsi="Arial" w:cs="Arial"/>
-          <w:sz w:val="24"/>
-          <w:szCs w:val="24"/>
-        </w:rPr>
-        <w:t xml:space="preserve">Factores: </w:t>
-      </w:r>
-      <w:r>
-        <w:rPr>
-          <w:rFonts w:ascii="Arial" w:eastAsia="Arial" w:hAnsi="Arial" w:cs="Arial"/>
-          <w:sz w:val="24"/>
-          <w:szCs w:val="24"/>
-        </w:rPr>
-        <w:t>Popularidad de paneles solares en áreas residenciales</w:t>
+        </w:rPr>
+      </w:pPr>
+      <w:r>
+        <w:rPr>
+          <w:rFonts w:ascii="Arial" w:eastAsia="Arial" w:hAnsi="Arial" w:cs="Arial"/>
+        </w:rPr>
+        <w:t>Factores: Popularidad de paneles solares en áreas residenciales</w:t>
       </w:r>
     </w:p>
     <w:p>
@@ -4353,19 +4353,15 @@
           <w:ilvl w:val="1"/>
           <w:numId w:val="7"/>
         </w:numPr>
-        <w:spacing w:after="0" w:line="360" w:lineRule="auto"/>
+        <w:spacing w:after="0" w:line="276" w:lineRule="auto"/>
         <w:jc w:val="both"/>
         <w:rPr>
           <w:rFonts w:ascii="Arial" w:eastAsia="Arial" w:hAnsi="Arial" w:cs="Arial"/>
-          <w:sz w:val="24"/>
-          <w:szCs w:val="24"/>
-        </w:rPr>
-      </w:pPr>
-      <w:r>
-        <w:rPr>
-          <w:rFonts w:ascii="Arial" w:eastAsia="Arial" w:hAnsi="Arial" w:cs="Arial"/>
-          <w:sz w:val="24"/>
-          <w:szCs w:val="24"/>
+        </w:rPr>
+      </w:pPr>
+      <w:r>
+        <w:rPr>
+          <w:rFonts w:ascii="Arial" w:eastAsia="Arial" w:hAnsi="Arial" w:cs="Arial"/>
         </w:rPr>
         <w:t>Descripción: Se espera que no se puedan llegar a encontrar muchos paneles solares y que existan muchas imágenes, donde cuestiones relacionadas a economía y clima afecten negativamente al modelo de aprendizaje automático, afectando por lo tanto predicciones.</w:t>
       </w:r>
@@ -4377,19 +4373,15 @@
           <w:ilvl w:val="1"/>
           <w:numId w:val="7"/>
         </w:numPr>
-        <w:spacing w:after="0" w:line="360" w:lineRule="auto"/>
+        <w:spacing w:after="0" w:line="276" w:lineRule="auto"/>
         <w:jc w:val="both"/>
         <w:rPr>
           <w:rFonts w:ascii="Arial" w:eastAsia="Arial" w:hAnsi="Arial" w:cs="Arial"/>
-          <w:sz w:val="24"/>
-          <w:szCs w:val="24"/>
-        </w:rPr>
-      </w:pPr>
-      <w:r>
-        <w:rPr>
-          <w:rFonts w:ascii="Arial" w:eastAsia="Arial" w:hAnsi="Arial" w:cs="Arial"/>
-          <w:sz w:val="24"/>
-          <w:szCs w:val="24"/>
+        </w:rPr>
+      </w:pPr>
+      <w:r>
+        <w:rPr>
+          <w:rFonts w:ascii="Arial" w:eastAsia="Arial" w:hAnsi="Arial" w:cs="Arial"/>
         </w:rPr>
         <w:t>Nivel: Medio</w:t>
       </w:r>
@@ -4401,35 +4393,27 @@
           <w:ilvl w:val="1"/>
           <w:numId w:val="7"/>
         </w:numPr>
-        <w:spacing w:after="0" w:line="360" w:lineRule="auto"/>
+        <w:spacing w:after="0" w:line="276" w:lineRule="auto"/>
         <w:jc w:val="both"/>
         <w:rPr>
           <w:rFonts w:ascii="Arial" w:eastAsia="Arial" w:hAnsi="Arial" w:cs="Arial"/>
-          <w:sz w:val="24"/>
-          <w:szCs w:val="24"/>
-        </w:rPr>
-      </w:pPr>
-      <w:r>
-        <w:rPr>
-          <w:rFonts w:ascii="Arial" w:eastAsia="Arial" w:hAnsi="Arial" w:cs="Arial"/>
-          <w:sz w:val="24"/>
-          <w:szCs w:val="24"/>
+        </w:rPr>
+      </w:pPr>
+      <w:r>
+        <w:rPr>
+          <w:rFonts w:ascii="Arial" w:eastAsia="Arial" w:hAnsi="Arial" w:cs="Arial"/>
         </w:rPr>
         <w:t xml:space="preserve">Mitigación: Expansión de set de datos de forma artificial, delimitar o reconocer variables que afectan negativamente el modelo, por </w:t>
       </w:r>
       <w:r>
         <w:rPr>
           <w:rFonts w:ascii="Arial" w:eastAsia="Arial" w:hAnsi="Arial" w:cs="Arial"/>
-          <w:sz w:val="24"/>
-          <w:szCs w:val="24"/>
         </w:rPr>
         <w:t>ende,</w:t>
       </w:r>
       <w:r>
         <w:rPr>
           <w:rFonts w:ascii="Arial" w:eastAsia="Arial" w:hAnsi="Arial" w:cs="Arial"/>
-          <w:sz w:val="24"/>
-          <w:szCs w:val="24"/>
         </w:rPr>
         <w:t xml:space="preserve"> asumir casos donde predicción no sea exitosa. </w:t>
       </w:r>
@@ -4441,20 +4425,17 @@
           <w:ilvl w:val="1"/>
           <w:numId w:val="7"/>
         </w:numPr>
-        <w:spacing w:after="0" w:line="360" w:lineRule="auto"/>
+        <w:spacing w:after="0" w:line="276" w:lineRule="auto"/>
         <w:jc w:val="both"/>
         <w:rPr>
           <w:rFonts w:ascii="Arial" w:eastAsia="Arial" w:hAnsi="Arial" w:cs="Arial"/>
-          <w:sz w:val="24"/>
-          <w:szCs w:val="24"/>
-        </w:rPr>
-      </w:pPr>
-      <w:r>
-        <w:rPr>
-          <w:rFonts w:ascii="Arial" w:eastAsia="Arial" w:hAnsi="Arial" w:cs="Arial"/>
-          <w:sz w:val="24"/>
-          <w:szCs w:val="24"/>
-        </w:rPr>
+        </w:rPr>
+      </w:pPr>
+      <w:r>
+        <w:rPr>
+          <w:rFonts w:ascii="Arial" w:eastAsia="Arial" w:hAnsi="Arial" w:cs="Arial"/>
+        </w:rPr>
+        <w:lastRenderedPageBreak/>
         <w:t xml:space="preserve">Actualización: Se ha recolectado y se ha encontrado que no muchas edificaciones cuentan con paneles solares, se ha hecho uso de librerías de aumentación de datos y ha resultado exitoso. </w:t>
       </w:r>
     </w:p>
@@ -4465,19 +4446,15 @@
           <w:ilvl w:val="0"/>
           <w:numId w:val="7"/>
         </w:numPr>
-        <w:spacing w:after="0" w:line="360" w:lineRule="auto"/>
+        <w:spacing w:after="0" w:line="276" w:lineRule="auto"/>
         <w:jc w:val="both"/>
         <w:rPr>
           <w:rFonts w:ascii="Arial" w:eastAsia="Arial" w:hAnsi="Arial" w:cs="Arial"/>
-          <w:sz w:val="24"/>
-          <w:szCs w:val="24"/>
-        </w:rPr>
-      </w:pPr>
-      <w:r>
-        <w:rPr>
-          <w:rFonts w:ascii="Arial" w:eastAsia="Arial" w:hAnsi="Arial" w:cs="Arial"/>
-          <w:sz w:val="24"/>
-          <w:szCs w:val="24"/>
+        </w:rPr>
+      </w:pPr>
+      <w:r>
+        <w:rPr>
+          <w:rFonts w:ascii="Arial" w:eastAsia="Arial" w:hAnsi="Arial" w:cs="Arial"/>
         </w:rPr>
         <w:t>Entendimiento y uso de estado del arte: </w:t>
       </w:r>
@@ -4489,36 +4466,27 @@
           <w:ilvl w:val="1"/>
           <w:numId w:val="7"/>
         </w:numPr>
-        <w:spacing w:after="0" w:line="360" w:lineRule="auto"/>
+        <w:spacing w:after="0" w:line="276" w:lineRule="auto"/>
         <w:jc w:val="both"/>
         <w:rPr>
           <w:rFonts w:ascii="Arial" w:eastAsia="Arial" w:hAnsi="Arial" w:cs="Arial"/>
-          <w:sz w:val="24"/>
-          <w:szCs w:val="24"/>
-        </w:rPr>
-      </w:pPr>
-      <w:r>
-        <w:rPr>
-          <w:rFonts w:ascii="Arial" w:eastAsia="Arial" w:hAnsi="Arial" w:cs="Arial"/>
-          <w:sz w:val="24"/>
-          <w:szCs w:val="24"/>
-        </w:rPr>
-        <w:lastRenderedPageBreak/>
+        </w:rPr>
+      </w:pPr>
+      <w:r>
+        <w:rPr>
+          <w:rFonts w:ascii="Arial" w:eastAsia="Arial" w:hAnsi="Arial" w:cs="Arial"/>
+        </w:rPr>
         <w:t xml:space="preserve">Factores: Investigación, conocimiento </w:t>
       </w:r>
       <w:r>
         <w:rPr>
           <w:rFonts w:ascii="Arial" w:eastAsia="Arial" w:hAnsi="Arial" w:cs="Arial"/>
-          <w:sz w:val="24"/>
-          <w:szCs w:val="24"/>
         </w:rPr>
         <w:t>e</w:t>
       </w:r>
       <w:r>
         <w:rPr>
           <w:rFonts w:ascii="Arial" w:eastAsia="Arial" w:hAnsi="Arial" w:cs="Arial"/>
-          <w:sz w:val="24"/>
-          <w:szCs w:val="24"/>
         </w:rPr>
         <w:t xml:space="preserve"> implementación de las técnicas</w:t>
       </w:r>
@@ -4530,19 +4498,15 @@
           <w:ilvl w:val="1"/>
           <w:numId w:val="7"/>
         </w:numPr>
-        <w:spacing w:after="0" w:line="360" w:lineRule="auto"/>
+        <w:spacing w:after="0" w:line="276" w:lineRule="auto"/>
         <w:jc w:val="both"/>
         <w:rPr>
           <w:rFonts w:ascii="Arial" w:eastAsia="Arial" w:hAnsi="Arial" w:cs="Arial"/>
-          <w:sz w:val="24"/>
-          <w:szCs w:val="24"/>
-        </w:rPr>
-      </w:pPr>
-      <w:r>
-        <w:rPr>
-          <w:rFonts w:ascii="Arial" w:eastAsia="Arial" w:hAnsi="Arial" w:cs="Arial"/>
-          <w:sz w:val="24"/>
-          <w:szCs w:val="24"/>
+        </w:rPr>
+      </w:pPr>
+      <w:r>
+        <w:rPr>
+          <w:rFonts w:ascii="Arial" w:eastAsia="Arial" w:hAnsi="Arial" w:cs="Arial"/>
         </w:rPr>
         <w:t>Descripción: Generar solución que se alinee al estado del arte con respecto al modelo de aprendizaje automático, donde el estado del arte consuma mucho tiempo y sea muy difícil de implementar. </w:t>
       </w:r>
@@ -4554,19 +4518,15 @@
           <w:ilvl w:val="1"/>
           <w:numId w:val="7"/>
         </w:numPr>
-        <w:spacing w:after="0" w:line="360" w:lineRule="auto"/>
+        <w:spacing w:after="0" w:line="276" w:lineRule="auto"/>
         <w:jc w:val="both"/>
         <w:rPr>
           <w:rFonts w:ascii="Arial" w:eastAsia="Arial" w:hAnsi="Arial" w:cs="Arial"/>
-          <w:sz w:val="24"/>
-          <w:szCs w:val="24"/>
-        </w:rPr>
-      </w:pPr>
-      <w:r>
-        <w:rPr>
-          <w:rFonts w:ascii="Arial" w:eastAsia="Arial" w:hAnsi="Arial" w:cs="Arial"/>
-          <w:sz w:val="24"/>
-          <w:szCs w:val="24"/>
+        </w:rPr>
+      </w:pPr>
+      <w:r>
+        <w:rPr>
+          <w:rFonts w:ascii="Arial" w:eastAsia="Arial" w:hAnsi="Arial" w:cs="Arial"/>
         </w:rPr>
         <w:t>Nivel de riesgo: Alto</w:t>
       </w:r>
@@ -4578,19 +4538,15 @@
           <w:ilvl w:val="1"/>
           <w:numId w:val="7"/>
         </w:numPr>
-        <w:spacing w:after="0" w:line="360" w:lineRule="auto"/>
+        <w:spacing w:after="0" w:line="276" w:lineRule="auto"/>
         <w:jc w:val="both"/>
         <w:rPr>
           <w:rFonts w:ascii="Arial" w:eastAsia="Arial" w:hAnsi="Arial" w:cs="Arial"/>
-          <w:sz w:val="24"/>
-          <w:szCs w:val="24"/>
-        </w:rPr>
-      </w:pPr>
-      <w:r>
-        <w:rPr>
-          <w:rFonts w:ascii="Arial" w:eastAsia="Arial" w:hAnsi="Arial" w:cs="Arial"/>
-          <w:sz w:val="24"/>
-          <w:szCs w:val="24"/>
+        </w:rPr>
+      </w:pPr>
+      <w:r>
+        <w:rPr>
+          <w:rFonts w:ascii="Arial" w:eastAsia="Arial" w:hAnsi="Arial" w:cs="Arial"/>
         </w:rPr>
         <w:t>Mitigación: Lectura y exploración de diferentes alternativas y hacer pequeños experimentos en caso de ser necesario.</w:t>
       </w:r>
@@ -4602,19 +4558,15 @@
           <w:ilvl w:val="1"/>
           <w:numId w:val="7"/>
         </w:numPr>
-        <w:spacing w:after="0" w:line="360" w:lineRule="auto"/>
+        <w:spacing w:after="0" w:line="276" w:lineRule="auto"/>
         <w:jc w:val="both"/>
         <w:rPr>
           <w:rFonts w:ascii="Arial" w:eastAsia="Arial" w:hAnsi="Arial" w:cs="Arial"/>
-          <w:sz w:val="24"/>
-          <w:szCs w:val="24"/>
-        </w:rPr>
-      </w:pPr>
-      <w:r>
-        <w:rPr>
-          <w:rFonts w:ascii="Arial" w:eastAsia="Arial" w:hAnsi="Arial" w:cs="Arial"/>
-          <w:sz w:val="24"/>
-          <w:szCs w:val="24"/>
+        </w:rPr>
+      </w:pPr>
+      <w:r>
+        <w:rPr>
+          <w:rFonts w:ascii="Arial" w:eastAsia="Arial" w:hAnsi="Arial" w:cs="Arial"/>
         </w:rPr>
         <w:t xml:space="preserve">Actualización: Mitigado de forma efectiva, no se espera variaciones altas. </w:t>
       </w:r>
@@ -4626,19 +4578,15 @@
           <w:ilvl w:val="0"/>
           <w:numId w:val="7"/>
         </w:numPr>
-        <w:spacing w:after="0" w:line="360" w:lineRule="auto"/>
+        <w:spacing w:after="0" w:line="276" w:lineRule="auto"/>
         <w:jc w:val="both"/>
         <w:rPr>
           <w:rFonts w:ascii="Arial" w:eastAsia="Arial" w:hAnsi="Arial" w:cs="Arial"/>
-          <w:sz w:val="24"/>
-          <w:szCs w:val="24"/>
-        </w:rPr>
-      </w:pPr>
-      <w:r>
-        <w:rPr>
-          <w:rFonts w:ascii="Arial" w:eastAsia="Arial" w:hAnsi="Arial" w:cs="Arial"/>
-          <w:sz w:val="24"/>
-          <w:szCs w:val="24"/>
+        </w:rPr>
+      </w:pPr>
+      <w:r>
+        <w:rPr>
+          <w:rFonts w:ascii="Arial" w:eastAsia="Arial" w:hAnsi="Arial" w:cs="Arial"/>
         </w:rPr>
         <w:t>Uso de recursos computacionales: </w:t>
       </w:r>
@@ -4650,19 +4598,15 @@
           <w:ilvl w:val="1"/>
           <w:numId w:val="7"/>
         </w:numPr>
-        <w:spacing w:after="0" w:line="360" w:lineRule="auto"/>
+        <w:spacing w:after="0" w:line="276" w:lineRule="auto"/>
         <w:jc w:val="both"/>
         <w:rPr>
           <w:rFonts w:ascii="Arial" w:eastAsia="Arial" w:hAnsi="Arial" w:cs="Arial"/>
-          <w:sz w:val="24"/>
-          <w:szCs w:val="24"/>
-        </w:rPr>
-      </w:pPr>
-      <w:r>
-        <w:rPr>
-          <w:rFonts w:ascii="Arial" w:eastAsia="Arial" w:hAnsi="Arial" w:cs="Arial"/>
-          <w:sz w:val="24"/>
-          <w:szCs w:val="24"/>
+        </w:rPr>
+      </w:pPr>
+      <w:r>
+        <w:rPr>
+          <w:rFonts w:ascii="Arial" w:eastAsia="Arial" w:hAnsi="Arial" w:cs="Arial"/>
         </w:rPr>
         <w:t>Factores: Recursos computacionales y propiedades de imágenes.</w:t>
       </w:r>
@@ -4674,19 +4618,15 @@
           <w:ilvl w:val="1"/>
           <w:numId w:val="7"/>
         </w:numPr>
-        <w:spacing w:after="0" w:line="360" w:lineRule="auto"/>
+        <w:spacing w:after="0" w:line="276" w:lineRule="auto"/>
         <w:jc w:val="both"/>
         <w:rPr>
           <w:rFonts w:ascii="Arial" w:eastAsia="Arial" w:hAnsi="Arial" w:cs="Arial"/>
-          <w:sz w:val="24"/>
-          <w:szCs w:val="24"/>
-        </w:rPr>
-      </w:pPr>
-      <w:r>
-        <w:rPr>
-          <w:rFonts w:ascii="Arial" w:eastAsia="Arial" w:hAnsi="Arial" w:cs="Arial"/>
-          <w:sz w:val="24"/>
-          <w:szCs w:val="24"/>
+        </w:rPr>
+      </w:pPr>
+      <w:r>
+        <w:rPr>
+          <w:rFonts w:ascii="Arial" w:eastAsia="Arial" w:hAnsi="Arial" w:cs="Arial"/>
         </w:rPr>
         <w:t>Descripción: Dependiendo de conjunto de datos y calidad de imágenes, tiempo para entrenamiento puede ser significativo y requerir uso de recursos computacionales con GPU, que poseen un costo significativo si se llega a extender por varias horas.</w:t>
       </w:r>
@@ -4698,29 +4638,17 @@
           <w:ilvl w:val="1"/>
           <w:numId w:val="7"/>
         </w:numPr>
-        <w:spacing w:after="480" w:line="360" w:lineRule="auto"/>
+        <w:spacing w:after="480" w:line="276" w:lineRule="auto"/>
         <w:jc w:val="both"/>
         <w:rPr>
           <w:rFonts w:ascii="Arial" w:eastAsia="Arial" w:hAnsi="Arial" w:cs="Arial"/>
-          <w:sz w:val="24"/>
-          <w:szCs w:val="24"/>
-        </w:rPr>
-      </w:pPr>
-      <w:r>
-        <w:rPr>
-          <w:rFonts w:ascii="Arial" w:eastAsia="Arial" w:hAnsi="Arial" w:cs="Arial"/>
-          <w:sz w:val="24"/>
-          <w:szCs w:val="24"/>
-        </w:rPr>
-        <w:t xml:space="preserve">Nivel de riesgo: </w:t>
-      </w:r>
-      <w:r>
-        <w:rPr>
-          <w:rFonts w:ascii="Arial" w:eastAsia="Arial" w:hAnsi="Arial" w:cs="Arial"/>
-          <w:sz w:val="24"/>
-          <w:szCs w:val="24"/>
-        </w:rPr>
-        <w:t>Medio</w:t>
+        </w:rPr>
+      </w:pPr>
+      <w:r>
+        <w:rPr>
+          <w:rFonts w:ascii="Arial" w:eastAsia="Arial" w:hAnsi="Arial" w:cs="Arial"/>
+        </w:rPr>
+        <w:t>Nivel de riesgo: Medio</w:t>
       </w:r>
     </w:p>
     <w:p>
@@ -4730,21 +4658,31 @@
           <w:ilvl w:val="1"/>
           <w:numId w:val="7"/>
         </w:numPr>
-        <w:spacing w:after="480" w:line="360" w:lineRule="auto"/>
+        <w:spacing w:after="480" w:line="276" w:lineRule="auto"/>
         <w:jc w:val="both"/>
         <w:rPr>
           <w:rFonts w:ascii="Arial" w:eastAsia="Arial" w:hAnsi="Arial" w:cs="Arial"/>
-          <w:sz w:val="24"/>
-          <w:szCs w:val="24"/>
-        </w:rPr>
-      </w:pPr>
-      <w:r>
-        <w:rPr>
-          <w:rFonts w:ascii="Arial" w:eastAsia="Arial" w:hAnsi="Arial" w:cs="Arial"/>
-          <w:sz w:val="24"/>
-          <w:szCs w:val="24"/>
-        </w:rPr>
-        <w:t xml:space="preserve">Mitigación: Aceptar posibles repercusiones a nivel de métricas o revisar planes gratuitos o opciones para casos académicos. Explorar posibilidad de generar entrenamiento en computadora propia por múltiples días para así disminuir costo. </w:t>
+        </w:rPr>
+      </w:pPr>
+      <w:r>
+        <w:rPr>
+          <w:rFonts w:ascii="Arial" w:eastAsia="Arial" w:hAnsi="Arial" w:cs="Arial"/>
+        </w:rPr>
+        <w:t xml:space="preserve">Mitigación: Aceptar posibles repercusiones a nivel de métricas o revisar planes gratuitos </w:t>
+      </w:r>
+      <w:proofErr w:type="spellStart"/>
+      <w:r>
+        <w:rPr>
+          <w:rFonts w:ascii="Arial" w:eastAsia="Arial" w:hAnsi="Arial" w:cs="Arial"/>
+        </w:rPr>
+        <w:t>o</w:t>
+      </w:r>
+      <w:proofErr w:type="spellEnd"/>
+      <w:r>
+        <w:rPr>
+          <w:rFonts w:ascii="Arial" w:eastAsia="Arial" w:hAnsi="Arial" w:cs="Arial"/>
+        </w:rPr>
+        <w:t xml:space="preserve"> opciones para casos académicos. Explorar posibilidad de generar entrenamiento en computadora propia por múltiples días para así disminuir costo. </w:t>
       </w:r>
     </w:p>
     <w:p>
@@ -4754,27 +4692,21 @@
           <w:ilvl w:val="0"/>
           <w:numId w:val="7"/>
         </w:numPr>
-        <w:spacing w:after="480" w:line="360" w:lineRule="auto"/>
+        <w:spacing w:after="480" w:line="276" w:lineRule="auto"/>
         <w:jc w:val="both"/>
         <w:rPr>
           <w:rFonts w:ascii="Arial" w:eastAsia="Arial" w:hAnsi="Arial" w:cs="Arial"/>
-          <w:sz w:val="24"/>
-          <w:szCs w:val="24"/>
-        </w:rPr>
-      </w:pPr>
-      <w:r>
-        <w:rPr>
-          <w:rFonts w:ascii="Arial" w:eastAsia="Arial" w:hAnsi="Arial" w:cs="Arial"/>
-          <w:sz w:val="24"/>
-          <w:szCs w:val="24"/>
+        </w:rPr>
+      </w:pPr>
+      <w:r>
+        <w:rPr>
+          <w:rFonts w:ascii="Arial" w:eastAsia="Arial" w:hAnsi="Arial" w:cs="Arial"/>
         </w:rPr>
         <w:t>Posible Inclusión</w:t>
       </w:r>
       <w:r>
         <w:rPr>
           <w:rFonts w:ascii="Arial" w:eastAsia="Arial" w:hAnsi="Arial" w:cs="Arial"/>
-          <w:sz w:val="24"/>
-          <w:szCs w:val="24"/>
         </w:rPr>
         <w:t xml:space="preserve"> de modelo de clasificación. </w:t>
       </w:r>
@@ -4786,19 +4718,15 @@
           <w:ilvl w:val="1"/>
           <w:numId w:val="7"/>
         </w:numPr>
-        <w:spacing w:after="0" w:line="360" w:lineRule="auto"/>
+        <w:spacing w:after="0" w:line="276" w:lineRule="auto"/>
         <w:jc w:val="both"/>
         <w:rPr>
           <w:rFonts w:ascii="Arial" w:eastAsia="Arial" w:hAnsi="Arial" w:cs="Arial"/>
-          <w:sz w:val="24"/>
-          <w:szCs w:val="24"/>
-        </w:rPr>
-      </w:pPr>
-      <w:r>
-        <w:rPr>
-          <w:rFonts w:ascii="Arial" w:eastAsia="Arial" w:hAnsi="Arial" w:cs="Arial"/>
-          <w:sz w:val="24"/>
-          <w:szCs w:val="24"/>
+        </w:rPr>
+      </w:pPr>
+      <w:r>
+        <w:rPr>
+          <w:rFonts w:ascii="Arial" w:eastAsia="Arial" w:hAnsi="Arial" w:cs="Arial"/>
         </w:rPr>
         <w:t>Factores: Recursos computacionales y propiedades de imágenes.</w:t>
       </w:r>
@@ -4810,29 +4738,17 @@
           <w:ilvl w:val="1"/>
           <w:numId w:val="7"/>
         </w:numPr>
-        <w:spacing w:after="0" w:line="360" w:lineRule="auto"/>
+        <w:spacing w:after="0" w:line="276" w:lineRule="auto"/>
         <w:jc w:val="both"/>
         <w:rPr>
           <w:rFonts w:ascii="Arial" w:eastAsia="Arial" w:hAnsi="Arial" w:cs="Arial"/>
-          <w:sz w:val="24"/>
-          <w:szCs w:val="24"/>
-        </w:rPr>
-      </w:pPr>
-      <w:r>
-        <w:rPr>
-          <w:rFonts w:ascii="Arial" w:eastAsia="Arial" w:hAnsi="Arial" w:cs="Arial"/>
-          <w:sz w:val="24"/>
-          <w:szCs w:val="24"/>
-        </w:rPr>
-        <w:t xml:space="preserve">Descripción: </w:t>
-      </w:r>
-      <w:r>
-        <w:rPr>
-          <w:rFonts w:ascii="Arial" w:eastAsia="Arial" w:hAnsi="Arial" w:cs="Arial"/>
-          <w:sz w:val="24"/>
-          <w:szCs w:val="24"/>
-        </w:rPr>
-        <w:t>Estado del arte recomienda la incorporación de modelo de clasificación, aparte de modelo de segmentación.</w:t>
+        </w:rPr>
+      </w:pPr>
+      <w:r>
+        <w:rPr>
+          <w:rFonts w:ascii="Arial" w:eastAsia="Arial" w:hAnsi="Arial" w:cs="Arial"/>
+        </w:rPr>
+        <w:t>Descripción: Estado del arte recomienda la incorporación de modelo de clasificación, aparte de modelo de segmentación.</w:t>
       </w:r>
     </w:p>
     <w:p>
@@ -4842,29 +4758,17 @@
           <w:ilvl w:val="1"/>
           <w:numId w:val="7"/>
         </w:numPr>
-        <w:spacing w:after="480" w:line="360" w:lineRule="auto"/>
+        <w:spacing w:after="480" w:line="276" w:lineRule="auto"/>
         <w:jc w:val="both"/>
         <w:rPr>
           <w:rFonts w:ascii="Arial" w:eastAsia="Arial" w:hAnsi="Arial" w:cs="Arial"/>
-          <w:sz w:val="24"/>
-          <w:szCs w:val="24"/>
-        </w:rPr>
-      </w:pPr>
-      <w:r>
-        <w:rPr>
-          <w:rFonts w:ascii="Arial" w:eastAsia="Arial" w:hAnsi="Arial" w:cs="Arial"/>
-          <w:sz w:val="24"/>
-          <w:szCs w:val="24"/>
-        </w:rPr>
-        <w:t xml:space="preserve">Nivel de riesgo: </w:t>
-      </w:r>
-      <w:r>
-        <w:rPr>
-          <w:rFonts w:ascii="Arial" w:eastAsia="Arial" w:hAnsi="Arial" w:cs="Arial"/>
-          <w:sz w:val="24"/>
-          <w:szCs w:val="24"/>
-        </w:rPr>
-        <w:t>Alto</w:t>
+        </w:rPr>
+      </w:pPr>
+      <w:r>
+        <w:rPr>
+          <w:rFonts w:ascii="Arial" w:eastAsia="Arial" w:hAnsi="Arial" w:cs="Arial"/>
+        </w:rPr>
+        <w:t>Nivel de riesgo: Alto</w:t>
       </w:r>
     </w:p>
     <w:p>
@@ -4874,19 +4778,15 @@
           <w:ilvl w:val="1"/>
           <w:numId w:val="7"/>
         </w:numPr>
-        <w:spacing w:after="480" w:line="360" w:lineRule="auto"/>
+        <w:spacing w:after="480" w:line="276" w:lineRule="auto"/>
         <w:jc w:val="both"/>
         <w:rPr>
           <w:rFonts w:ascii="Arial" w:eastAsia="Arial" w:hAnsi="Arial" w:cs="Arial"/>
-          <w:sz w:val="24"/>
-          <w:szCs w:val="24"/>
-        </w:rPr>
-      </w:pPr>
-      <w:r>
-        <w:rPr>
-          <w:rFonts w:ascii="Arial" w:eastAsia="Arial" w:hAnsi="Arial" w:cs="Arial"/>
-          <w:sz w:val="24"/>
-          <w:szCs w:val="24"/>
+        </w:rPr>
+      </w:pPr>
+      <w:r>
+        <w:rPr>
+          <w:rFonts w:ascii="Arial" w:eastAsia="Arial" w:hAnsi="Arial" w:cs="Arial"/>
         </w:rPr>
         <w:t>Mitigación: Captura de imágenes sin paneles solares a fin de dar posibilidad a esta opción, adelanto de actividades de cronograma e inclusión de modelo de clasificación para actividades de segundo PEC en caso de contar con disponibilidad de tiempo.</w:t>
       </w:r>
@@ -4898,86 +4798,173 @@
           <w:ilvl w:val="1"/>
           <w:numId w:val="7"/>
         </w:numPr>
-        <w:spacing w:after="480" w:line="360" w:lineRule="auto"/>
+        <w:spacing w:after="480" w:line="276" w:lineRule="auto"/>
         <w:jc w:val="both"/>
         <w:rPr>
           <w:rFonts w:ascii="Arial" w:eastAsia="Arial" w:hAnsi="Arial" w:cs="Arial"/>
-          <w:sz w:val="24"/>
-          <w:szCs w:val="24"/>
-        </w:rPr>
-      </w:pPr>
-      <w:r>
-        <w:rPr>
-          <w:rFonts w:ascii="Arial" w:eastAsia="Arial" w:hAnsi="Arial" w:cs="Arial"/>
-          <w:sz w:val="24"/>
-          <w:szCs w:val="24"/>
+        </w:rPr>
+      </w:pPr>
+      <w:r>
+        <w:rPr>
+          <w:rFonts w:ascii="Arial" w:eastAsia="Arial" w:hAnsi="Arial" w:cs="Arial"/>
         </w:rPr>
         <w:t xml:space="preserve">Actualización: Se capturaron imágenes extras que </w:t>
       </w:r>
       <w:r>
         <w:rPr>
           <w:rFonts w:ascii="Arial" w:eastAsia="Arial" w:hAnsi="Arial" w:cs="Arial"/>
-          <w:sz w:val="24"/>
-          <w:szCs w:val="24"/>
         </w:rPr>
         <w:t>serán</w:t>
       </w:r>
       <w:r>
         <w:rPr>
           <w:rFonts w:ascii="Arial" w:eastAsia="Arial" w:hAnsi="Arial" w:cs="Arial"/>
-          <w:sz w:val="24"/>
-          <w:szCs w:val="24"/>
         </w:rPr>
         <w:t xml:space="preserve"> </w:t>
       </w:r>
       <w:r>
         <w:rPr>
           <w:rFonts w:ascii="Arial" w:eastAsia="Arial" w:hAnsi="Arial" w:cs="Arial"/>
-          <w:sz w:val="24"/>
-          <w:szCs w:val="24"/>
         </w:rPr>
         <w:t>parte de entrega parcial de resultados</w:t>
       </w:r>
       <w:r>
         <w:rPr>
           <w:rFonts w:ascii="Arial" w:eastAsia="Arial" w:hAnsi="Arial" w:cs="Arial"/>
-          <w:sz w:val="24"/>
-          <w:szCs w:val="24"/>
         </w:rPr>
         <w:t xml:space="preserve"> y se planea iniciar modelo de clasificación </w:t>
       </w:r>
       <w:r>
         <w:rPr>
           <w:rFonts w:ascii="Arial" w:eastAsia="Arial" w:hAnsi="Arial" w:cs="Arial"/>
-          <w:sz w:val="24"/>
-          <w:szCs w:val="24"/>
         </w:rPr>
         <w:t>como parte de la tarea actualizada llamada: “integración de modelo de aprendizaje automático y exploración complementos”</w:t>
       </w:r>
     </w:p>
     <w:p>
       <w:pPr>
-        <w:spacing w:line="360" w:lineRule="auto"/>
-        <w:rPr>
-          <w:rFonts w:cs="Arial"/>
-          <w:sz w:val="22"/>
-          <w:szCs w:val="22"/>
-          <w:lang w:val="es-ES"/>
-        </w:rPr>
-      </w:pPr>
-    </w:p>
-    <w:p>
-      <w:pPr>
-        <w:rPr>
-          <w:rFonts w:cs="Arial"/>
-          <w:lang w:val="es-ES"/>
-        </w:rPr>
-      </w:pPr>
-      <w:r>
-        <w:rPr>
-          <w:rFonts w:cs="Arial"/>
-          <w:lang w:val="es-ES"/>
-        </w:rPr>
+        <w:spacing w:line="276" w:lineRule="auto"/>
+        <w:rPr>
+          <w:rFonts w:cs="Arial"/>
+          <w:sz w:val="22"/>
+          <w:szCs w:val="22"/>
+          <w:lang w:val="es-ES"/>
+        </w:rPr>
+      </w:pPr>
+    </w:p>
+    <w:p>
+      <w:pPr>
+        <w:spacing w:line="276" w:lineRule="auto"/>
+        <w:rPr>
+          <w:rFonts w:cs="Arial"/>
+          <w:sz w:val="22"/>
+          <w:szCs w:val="22"/>
+          <w:lang w:val="es-ES"/>
+        </w:rPr>
+      </w:pPr>
+    </w:p>
+    <w:p>
+      <w:pPr>
+        <w:spacing w:line="276" w:lineRule="auto"/>
+        <w:rPr>
+          <w:rFonts w:cs="Arial"/>
+          <w:sz w:val="22"/>
+          <w:szCs w:val="22"/>
+          <w:lang w:val="es-ES"/>
+        </w:rPr>
+      </w:pPr>
+    </w:p>
+    <w:p>
+      <w:pPr>
+        <w:spacing w:line="276" w:lineRule="auto"/>
+        <w:rPr>
+          <w:rFonts w:cs="Arial"/>
+          <w:sz w:val="22"/>
+          <w:szCs w:val="22"/>
+          <w:lang w:val="es-ES"/>
+        </w:rPr>
+      </w:pPr>
+    </w:p>
+    <w:p>
+      <w:pPr>
+        <w:spacing w:line="276" w:lineRule="auto"/>
+        <w:rPr>
+          <w:rFonts w:cs="Arial"/>
+          <w:sz w:val="22"/>
+          <w:szCs w:val="22"/>
+          <w:lang w:val="es-ES"/>
+        </w:rPr>
+      </w:pPr>
+    </w:p>
+    <w:p>
+      <w:pPr>
+        <w:spacing w:line="276" w:lineRule="auto"/>
+        <w:rPr>
+          <w:rFonts w:cs="Arial"/>
+          <w:sz w:val="22"/>
+          <w:szCs w:val="22"/>
+          <w:lang w:val="es-ES"/>
+        </w:rPr>
+      </w:pPr>
+    </w:p>
+    <w:p>
+      <w:pPr>
+        <w:spacing w:line="276" w:lineRule="auto"/>
+        <w:rPr>
+          <w:rFonts w:cs="Arial"/>
+          <w:sz w:val="22"/>
+          <w:szCs w:val="22"/>
+          <w:lang w:val="es-ES"/>
+        </w:rPr>
+      </w:pPr>
+    </w:p>
+    <w:p>
+      <w:pPr>
+        <w:spacing w:line="276" w:lineRule="auto"/>
+        <w:rPr>
+          <w:rFonts w:cs="Arial"/>
+          <w:sz w:val="22"/>
+          <w:szCs w:val="22"/>
+          <w:lang w:val="es-ES"/>
+        </w:rPr>
+      </w:pPr>
+    </w:p>
+    <w:p>
+      <w:pPr>
+        <w:spacing w:line="276" w:lineRule="auto"/>
+        <w:rPr>
+          <w:rFonts w:cs="Arial"/>
+          <w:sz w:val="22"/>
+          <w:szCs w:val="22"/>
+          <w:lang w:val="es-ES"/>
+        </w:rPr>
+      </w:pPr>
+    </w:p>
+    <w:p>
+      <w:pPr>
+        <w:spacing w:line="276" w:lineRule="auto"/>
+        <w:rPr>
+          <w:rFonts w:cs="Arial"/>
+          <w:sz w:val="22"/>
+          <w:szCs w:val="22"/>
+          <w:lang w:val="es-ES"/>
+        </w:rPr>
+      </w:pPr>
+    </w:p>
+    <w:p>
+      <w:pPr>
+        <w:spacing w:line="276" w:lineRule="auto"/>
+        <w:rPr>
+          <w:rFonts w:cs="Arial"/>
+          <w:lang w:val="es-ES"/>
+        </w:rPr>
+      </w:pPr>
+      <w:r>
+        <w:rPr>
+          <w:rFonts w:cs="Arial"/>
+          <w:lang w:val="es-ES"/>
+        </w:rPr>
+        <w:lastRenderedPageBreak/>
         <w:t>Anexo #2</w:t>
       </w:r>
       <w:r>
@@ -4990,15 +4977,15 @@
     </w:p>
     <w:p>
       <w:pPr>
-        <w:spacing w:line="360" w:lineRule="auto"/>
-        <w:rPr>
-          <w:lang w:val="es-ES"/>
-        </w:rPr>
-      </w:pPr>
-    </w:p>
-    <w:p>
-      <w:pPr>
-        <w:spacing w:line="360" w:lineRule="auto"/>
+        <w:spacing w:line="276" w:lineRule="auto"/>
+        <w:rPr>
+          <w:lang w:val="es-ES"/>
+        </w:rPr>
+      </w:pPr>
+    </w:p>
+    <w:p>
+      <w:pPr>
+        <w:spacing w:line="276" w:lineRule="auto"/>
         <w:rPr>
           <w:noProof/>
           <w:lang w:val="es-ES"/>
@@ -5010,7 +4997,7 @@
           <w:lang w:val="es-ES"/>
         </w:rPr>
         <w:pict w14:anchorId="4B9CF123">
-          <v:shape id="Imagen 1" o:spid="_x0000_i1027" type="#_x0000_t75" style="width:425.25pt;height:224.25pt;visibility:visible;mso-wrap-style:square">
+          <v:shape id="Imagen 1" o:spid="_x0000_i1027" type="#_x0000_t75" style="width:426.4pt;height:224.4pt;visibility:visible;mso-wrap-style:square">
             <v:imagedata r:id="rId10" o:title=""/>
           </v:shape>
         </w:pict>
@@ -5039,7 +5026,7 @@
           <w:lang w:val="es-ES"/>
         </w:rPr>
         <w:pict w14:anchorId="43B7B120">
-          <v:shape id="_x0000_i1028" type="#_x0000_t75" style="width:425.25pt;height:177pt;visibility:visible;mso-wrap-style:square">
+          <v:shape id="_x0000_i1028" type="#_x0000_t75" style="width:425.45pt;height:176.75pt;visibility:visible;mso-wrap-style:square">
             <v:imagedata r:id="rId11" o:title=""/>
           </v:shape>
         </w:pict>

</xml_diff>